<commit_message>
vault backup: 2022-03-04 15:37:26
Affected files:
1附件/CB对接设计.pdf
1附件/CB系统对接需求总结.docx
1附件/~$系统对接需求总结.docx
6TASK/CB同步管理/接口变更引起的原型修改说明.md
</commit_message>
<xml_diff>
--- a/1附件/CB系统对接需求总结.docx
+++ b/1附件/CB系统对接需求总结.docx
@@ -80,7 +80,6 @@
         <w:rPr>
           <w:sz w:val="72"/>
           <w:szCs w:val="72"/>
-          <w:lang w:val="en-US"/>
         </w:rPr>
       </w:pPr>
       <w:r>
@@ -95,7 +94,6 @@
         <w:rPr>
           <w:sz w:val="72"/>
           <w:szCs w:val="72"/>
-          <w:lang w:val="en-US"/>
         </w:rPr>
         <w:t>系统对接</w:t>
       </w:r>
@@ -104,7 +102,6 @@
           <w:rFonts w:hint="eastAsia"/>
           <w:sz w:val="72"/>
           <w:szCs w:val="72"/>
-          <w:lang w:val="en-US"/>
         </w:rPr>
         <w:t>需求总结</w:t>
       </w:r>
@@ -115,7 +112,6 @@
         <w:rPr>
           <w:sz w:val="44"/>
           <w:szCs w:val="44"/>
-          <w:lang w:val="en-US"/>
         </w:rPr>
       </w:pPr>
     </w:p>
@@ -124,14 +120,12 @@
         <w:rPr>
           <w:sz w:val="44"/>
           <w:szCs w:val="44"/>
-          <w:lang w:val="en-US"/>
         </w:rPr>
       </w:pPr>
       <w:r>
         <w:rPr>
           <w:sz w:val="44"/>
           <w:szCs w:val="44"/>
-          <w:lang w:val="en-US"/>
         </w:rPr>
         <w:br w:type="page"/>
       </w:r>
@@ -142,7 +136,6 @@
         <w:rPr>
           <w:sz w:val="44"/>
           <w:szCs w:val="44"/>
-          <w:lang w:val="en-US"/>
         </w:rPr>
       </w:pPr>
       <w:r>
@@ -150,7 +143,6 @@
           <w:rFonts w:hint="eastAsia"/>
           <w:sz w:val="44"/>
           <w:szCs w:val="44"/>
-          <w:lang w:val="en-US"/>
         </w:rPr>
         <w:lastRenderedPageBreak/>
         <w:t>目录</w:t>
@@ -173,7 +165,6 @@
         <w:rPr>
           <w:sz w:val="44"/>
           <w:szCs w:val="44"/>
-          <w:lang w:val="en-US"/>
         </w:rPr>
         <w:fldChar w:fldCharType="begin"/>
       </w:r>
@@ -181,7 +172,6 @@
         <w:rPr>
           <w:sz w:val="44"/>
           <w:szCs w:val="44"/>
-          <w:lang w:val="en-US"/>
         </w:rPr>
         <w:instrText xml:space="preserve"> TOC \o "1-3" \h \z \u </w:instrText>
       </w:r>
@@ -189,7 +179,6 @@
         <w:rPr>
           <w:sz w:val="44"/>
           <w:szCs w:val="44"/>
-          <w:lang w:val="en-US"/>
         </w:rPr>
         <w:fldChar w:fldCharType="separate"/>
       </w:r>
@@ -198,7 +187,6 @@
           <w:rPr>
             <w:rStyle w:val="a5"/>
             <w:noProof/>
-            <w:lang w:val="en-US"/>
           </w:rPr>
           <w:t>1.</w:t>
         </w:r>
@@ -215,7 +203,6 @@
             <w:rStyle w:val="a5"/>
             <w:rFonts w:hint="eastAsia"/>
             <w:noProof/>
-            <w:lang w:val="en-US"/>
           </w:rPr>
           <w:t>界面</w:t>
         </w:r>
@@ -287,7 +274,6 @@
           <w:rPr>
             <w:rStyle w:val="a5"/>
             <w:noProof/>
-            <w:lang w:val="en-US"/>
           </w:rPr>
           <w:t xml:space="preserve">1.1 </w:t>
         </w:r>
@@ -296,7 +282,6 @@
             <w:rStyle w:val="a5"/>
             <w:rFonts w:hint="eastAsia"/>
             <w:noProof/>
-            <w:lang w:val="en-US"/>
           </w:rPr>
           <w:t>运营系统</w:t>
         </w:r>
@@ -368,7 +353,6 @@
           <w:rPr>
             <w:rStyle w:val="a5"/>
             <w:noProof/>
-            <w:lang w:val="en-US"/>
           </w:rPr>
           <w:t xml:space="preserve">1.2 </w:t>
         </w:r>
@@ -377,7 +361,6 @@
             <w:rStyle w:val="a5"/>
             <w:rFonts w:hint="eastAsia"/>
             <w:noProof/>
-            <w:lang w:val="en-US"/>
           </w:rPr>
           <w:t>统一认证授权系统</w:t>
         </w:r>
@@ -449,7 +432,6 @@
           <w:rPr>
             <w:rStyle w:val="a5"/>
             <w:noProof/>
-            <w:lang w:val="en-US"/>
           </w:rPr>
           <w:t>1.</w:t>
         </w:r>
@@ -466,7 +448,6 @@
             <w:rStyle w:val="a5"/>
             <w:rFonts w:hint="eastAsia"/>
             <w:noProof/>
-            <w:lang w:val="en-US"/>
           </w:rPr>
           <w:t>流程</w:t>
         </w:r>
@@ -538,7 +519,6 @@
           <w:rPr>
             <w:rStyle w:val="a5"/>
             <w:noProof/>
-            <w:lang w:val="en-US"/>
           </w:rPr>
           <w:t xml:space="preserve">2.1 </w:t>
         </w:r>
@@ -547,7 +527,6 @@
             <w:rStyle w:val="a5"/>
             <w:rFonts w:hint="eastAsia"/>
             <w:noProof/>
-            <w:lang w:val="en-US"/>
           </w:rPr>
           <w:t>开通操作流程</w:t>
         </w:r>
@@ -619,7 +598,6 @@
           <w:rPr>
             <w:rStyle w:val="a5"/>
             <w:noProof/>
-            <w:lang w:val="en-US"/>
           </w:rPr>
           <w:t xml:space="preserve">2.2 </w:t>
         </w:r>
@@ -628,7 +606,6 @@
             <w:rStyle w:val="a5"/>
             <w:rFonts w:hint="eastAsia"/>
             <w:noProof/>
-            <w:lang w:val="en-US"/>
           </w:rPr>
           <w:t>用户退订操作流程</w:t>
         </w:r>
@@ -700,7 +677,6 @@
           <w:rPr>
             <w:rStyle w:val="a5"/>
             <w:noProof/>
-            <w:lang w:val="en-US"/>
           </w:rPr>
           <w:t xml:space="preserve">2.3 </w:t>
         </w:r>
@@ -709,7 +685,6 @@
             <w:rStyle w:val="a5"/>
             <w:rFonts w:hint="eastAsia"/>
             <w:noProof/>
-            <w:lang w:val="en-US"/>
           </w:rPr>
           <w:t>租户退订操作流程</w:t>
         </w:r>
@@ -781,7 +756,6 @@
           <w:rPr>
             <w:rStyle w:val="a5"/>
             <w:noProof/>
-            <w:lang w:val="en-US"/>
           </w:rPr>
           <w:t>2.</w:t>
         </w:r>
@@ -798,7 +772,6 @@
             <w:rStyle w:val="a5"/>
             <w:rFonts w:hint="eastAsia"/>
             <w:noProof/>
-            <w:lang w:val="en-US"/>
           </w:rPr>
           <w:t>数据及状态描述</w:t>
         </w:r>
@@ -870,7 +843,6 @@
           <w:rPr>
             <w:rStyle w:val="a5"/>
             <w:noProof/>
-            <w:lang w:val="en-US"/>
           </w:rPr>
           <w:t xml:space="preserve">3.1 </w:t>
         </w:r>
@@ -879,7 +851,6 @@
             <w:rStyle w:val="a5"/>
             <w:rFonts w:hint="eastAsia"/>
             <w:noProof/>
-            <w:lang w:val="en-US"/>
           </w:rPr>
           <w:t>运营系统中</w:t>
         </w:r>
@@ -887,7 +858,6 @@
           <w:rPr>
             <w:rStyle w:val="a5"/>
             <w:noProof/>
-            <w:lang w:val="en-US"/>
           </w:rPr>
           <w:t>CB</w:t>
         </w:r>
@@ -896,7 +866,6 @@
             <w:rStyle w:val="a5"/>
             <w:rFonts w:hint="eastAsia"/>
             <w:noProof/>
-            <w:lang w:val="en-US"/>
           </w:rPr>
           <w:t>用户管理中的状态</w:t>
         </w:r>
@@ -968,7 +937,6 @@
           <w:rPr>
             <w:rStyle w:val="a5"/>
             <w:noProof/>
-            <w:lang w:val="en-US"/>
           </w:rPr>
           <w:t xml:space="preserve">3.2 </w:t>
         </w:r>
@@ -977,7 +945,6 @@
             <w:rStyle w:val="a5"/>
             <w:rFonts w:hint="eastAsia"/>
             <w:noProof/>
-            <w:lang w:val="en-US"/>
           </w:rPr>
           <w:t>运营系统中用户统计的范围</w:t>
         </w:r>
@@ -1049,7 +1016,6 @@
           <w:rPr>
             <w:rStyle w:val="a5"/>
             <w:noProof/>
-            <w:lang w:val="en-US"/>
           </w:rPr>
           <w:t xml:space="preserve">3.2 </w:t>
         </w:r>
@@ -1058,7 +1024,6 @@
             <w:rStyle w:val="a5"/>
             <w:rFonts w:hint="eastAsia"/>
             <w:noProof/>
-            <w:lang w:val="en-US"/>
           </w:rPr>
           <w:t>运营系统租户详情中的资费计算方法：</w:t>
         </w:r>
@@ -1118,14 +1083,12 @@
         <w:rPr>
           <w:sz w:val="44"/>
           <w:szCs w:val="44"/>
-          <w:lang w:val="en-US"/>
         </w:rPr>
       </w:pPr>
       <w:r>
         <w:rPr>
           <w:sz w:val="44"/>
           <w:szCs w:val="44"/>
-          <w:lang w:val="en-US"/>
         </w:rPr>
         <w:fldChar w:fldCharType="end"/>
       </w:r>
@@ -1135,14 +1098,12 @@
         <w:rPr>
           <w:sz w:val="44"/>
           <w:szCs w:val="44"/>
-          <w:lang w:val="en-US"/>
         </w:rPr>
       </w:pPr>
       <w:r>
         <w:rPr>
           <w:sz w:val="44"/>
           <w:szCs w:val="44"/>
-          <w:lang w:val="en-US"/>
         </w:rPr>
         <w:br w:type="page"/>
       </w:r>
@@ -1154,15 +1115,11 @@
           <w:ilvl w:val="0"/>
           <w:numId w:val="2"/>
         </w:numPr>
-        <w:rPr>
-          <w:lang w:val="en-US"/>
-        </w:rPr>
       </w:pPr>
       <w:bookmarkStart w:id="0" w:name="_Toc97233051"/>
       <w:r>
         <w:rPr>
           <w:rFonts w:hint="eastAsia"/>
-          <w:lang w:val="en-US"/>
         </w:rPr>
         <w:lastRenderedPageBreak/>
         <w:t>界面</w:t>
@@ -1172,21 +1129,14 @@
     <w:p>
       <w:pPr>
         <w:pStyle w:val="2"/>
-        <w:rPr>
-          <w:lang w:val="en-US"/>
-        </w:rPr>
       </w:pPr>
       <w:bookmarkStart w:id="1" w:name="_Toc97233052"/>
       <w:r>
-        <w:rPr>
-          <w:lang w:val="en-US"/>
-        </w:rPr>
         <w:t xml:space="preserve">1.1 </w:t>
       </w:r>
       <w:r>
         <w:rPr>
           <w:rFonts w:hint="eastAsia"/>
-          <w:lang w:val="en-US"/>
         </w:rPr>
         <w:t>运营系统</w:t>
       </w:r>
@@ -1216,20 +1166,17 @@
               <w:jc w:val="center"/>
               <w:rPr>
                 <w:rFonts w:asciiTheme="minorEastAsia" w:hAnsiTheme="minorEastAsia"/>
-                <w:lang w:val="en-US"/>
               </w:rPr>
             </w:pPr>
             <w:r>
               <w:rPr>
                 <w:rFonts w:asciiTheme="minorEastAsia" w:hAnsiTheme="minorEastAsia" w:hint="eastAsia"/>
-                <w:lang w:val="en-US"/>
               </w:rPr>
               <w:t>N</w:t>
             </w:r>
             <w:r>
               <w:rPr>
                 <w:rFonts w:asciiTheme="minorEastAsia" w:hAnsiTheme="minorEastAsia"/>
-                <w:lang w:val="en-US"/>
               </w:rPr>
               <w:t>O</w:t>
             </w:r>
@@ -1244,13 +1191,11 @@
               <w:jc w:val="center"/>
               <w:rPr>
                 <w:rFonts w:asciiTheme="minorEastAsia" w:hAnsiTheme="minorEastAsia"/>
-                <w:lang w:val="en-US"/>
               </w:rPr>
             </w:pPr>
             <w:r>
               <w:rPr>
                 <w:rFonts w:asciiTheme="minorEastAsia" w:hAnsiTheme="minorEastAsia" w:hint="eastAsia"/>
-                <w:lang w:val="en-US"/>
               </w:rPr>
               <w:t>一级菜单</w:t>
             </w:r>
@@ -1265,13 +1210,11 @@
               <w:jc w:val="center"/>
               <w:rPr>
                 <w:rFonts w:asciiTheme="minorEastAsia" w:hAnsiTheme="minorEastAsia"/>
-                <w:lang w:val="en-US"/>
               </w:rPr>
             </w:pPr>
             <w:r>
               <w:rPr>
                 <w:rFonts w:asciiTheme="minorEastAsia" w:hAnsiTheme="minorEastAsia" w:hint="eastAsia"/>
-                <w:lang w:val="en-US"/>
               </w:rPr>
               <w:t>二级菜单</w:t>
             </w:r>
@@ -1286,13 +1229,11 @@
               <w:jc w:val="center"/>
               <w:rPr>
                 <w:rFonts w:asciiTheme="minorEastAsia" w:hAnsiTheme="minorEastAsia"/>
-                <w:lang w:val="en-US"/>
               </w:rPr>
             </w:pPr>
             <w:r>
               <w:rPr>
                 <w:rFonts w:asciiTheme="minorEastAsia" w:hAnsiTheme="minorEastAsia" w:hint="eastAsia"/>
-                <w:lang w:val="en-US"/>
               </w:rPr>
               <w:t>显示内容</w:t>
             </w:r>
@@ -1307,13 +1248,11 @@
               <w:jc w:val="center"/>
               <w:rPr>
                 <w:rFonts w:asciiTheme="minorEastAsia" w:hAnsiTheme="minorEastAsia"/>
-                <w:lang w:val="en-US"/>
               </w:rPr>
             </w:pPr>
             <w:r>
               <w:rPr>
                 <w:rFonts w:asciiTheme="minorEastAsia" w:hAnsiTheme="minorEastAsia" w:hint="eastAsia"/>
-                <w:lang w:val="en-US"/>
               </w:rPr>
               <w:t>变化</w:t>
             </w:r>
@@ -1327,8 +1266,7 @@
             <w:pPr>
               <w:jc w:val="center"/>
               <w:rPr>
-                <w:rFonts w:asciiTheme="minorEastAsia" w:hAnsiTheme="minorEastAsia" w:hint="eastAsia"/>
-                <w:lang w:val="en-US"/>
+                <w:rFonts w:asciiTheme="minorEastAsia" w:hAnsiTheme="minorEastAsia"/>
               </w:rPr>
             </w:pPr>
           </w:p>
@@ -1344,13 +1282,11 @@
               <w:jc w:val="center"/>
               <w:rPr>
                 <w:rFonts w:asciiTheme="minorEastAsia" w:hAnsiTheme="minorEastAsia"/>
-                <w:lang w:val="en-US"/>
               </w:rPr>
             </w:pPr>
             <w:r>
               <w:rPr>
                 <w:rFonts w:asciiTheme="minorEastAsia" w:hAnsiTheme="minorEastAsia" w:hint="eastAsia"/>
-                <w:lang w:val="en-US"/>
               </w:rPr>
               <w:t>1</w:t>
             </w:r>
@@ -1365,20 +1301,17 @@
               <w:jc w:val="center"/>
               <w:rPr>
                 <w:rFonts w:asciiTheme="minorEastAsia" w:hAnsiTheme="minorEastAsia"/>
-                <w:lang w:val="en-US"/>
               </w:rPr>
             </w:pPr>
             <w:r>
               <w:rPr>
                 <w:rFonts w:asciiTheme="minorEastAsia" w:hAnsiTheme="minorEastAsia" w:hint="eastAsia"/>
-                <w:lang w:val="en-US"/>
               </w:rPr>
               <w:t>总</w:t>
             </w:r>
             <w:r>
               <w:rPr>
                 <w:rFonts w:asciiTheme="minorEastAsia" w:hAnsiTheme="minorEastAsia" w:hint="eastAsia"/>
-                <w:lang w:val="en-US"/>
               </w:rPr>
               <w:t>租户管理</w:t>
             </w:r>
@@ -1393,20 +1326,17 @@
               <w:jc w:val="center"/>
               <w:rPr>
                 <w:rFonts w:asciiTheme="minorEastAsia" w:hAnsiTheme="minorEastAsia"/>
-                <w:lang w:val="en-US"/>
               </w:rPr>
             </w:pPr>
             <w:r>
               <w:rPr>
                 <w:rFonts w:asciiTheme="minorEastAsia" w:hAnsiTheme="minorEastAsia" w:hint="eastAsia"/>
-                <w:lang w:val="en-US"/>
               </w:rPr>
               <w:t>n</w:t>
             </w:r>
             <w:r>
               <w:rPr>
                 <w:rFonts w:asciiTheme="minorEastAsia" w:hAnsiTheme="minorEastAsia"/>
-                <w:lang w:val="en-US"/>
               </w:rPr>
               <w:t>/a</w:t>
             </w:r>
@@ -1420,34 +1350,29 @@
             <w:pPr>
               <w:rPr>
                 <w:rFonts w:asciiTheme="minorEastAsia" w:hAnsiTheme="minorEastAsia"/>
-                <w:lang w:val="en-US"/>
               </w:rPr>
             </w:pPr>
             <w:r>
               <w:rPr>
                 <w:rFonts w:asciiTheme="minorEastAsia" w:hAnsiTheme="minorEastAsia" w:hint="eastAsia"/>
-                <w:lang w:val="en-US"/>
               </w:rPr>
               <w:t>所有租户信息</w:t>
             </w:r>
             <w:r>
               <w:rPr>
                 <w:rFonts w:asciiTheme="minorEastAsia" w:hAnsiTheme="minorEastAsia" w:hint="eastAsia"/>
-                <w:lang w:val="en-US"/>
               </w:rPr>
               <w:t>,</w:t>
             </w:r>
             <w:r>
               <w:rPr>
                 <w:rFonts w:asciiTheme="minorEastAsia" w:hAnsiTheme="minorEastAsia"/>
-                <w:lang w:val="en-US"/>
               </w:rPr>
               <w:t xml:space="preserve"> </w:t>
             </w:r>
             <w:r>
               <w:rPr>
                 <w:rFonts w:asciiTheme="minorEastAsia" w:hAnsiTheme="minorEastAsia" w:hint="eastAsia"/>
-                <w:lang w:val="en-US"/>
               </w:rPr>
               <w:t>只能查看,不能编辑</w:t>
             </w:r>
@@ -1460,14 +1385,12 @@
           <w:p>
             <w:pPr>
               <w:rPr>
+                <w:rFonts w:asciiTheme="minorEastAsia" w:hAnsiTheme="minorEastAsia"/>
+              </w:rPr>
+            </w:pPr>
+            <w:r>
+              <w:rPr>
                 <w:rFonts w:asciiTheme="minorEastAsia" w:hAnsiTheme="minorEastAsia" w:hint="eastAsia"/>
-                <w:lang w:val="en-US"/>
-              </w:rPr>
-            </w:pPr>
-            <w:r>
-              <w:rPr>
-                <w:rFonts w:asciiTheme="minorEastAsia" w:hAnsiTheme="minorEastAsia" w:hint="eastAsia"/>
-                <w:lang w:val="en-US"/>
               </w:rPr>
               <w:t>新菜单</w:t>
             </w:r>
@@ -1480,14 +1403,12 @@
           <w:p>
             <w:pPr>
               <w:rPr>
-                <w:rFonts w:asciiTheme="minorEastAsia" w:hAnsiTheme="minorEastAsia" w:hint="eastAsia"/>
-                <w:lang w:val="en-US"/>
+                <w:rFonts w:asciiTheme="minorEastAsia" w:hAnsiTheme="minorEastAsia"/>
               </w:rPr>
             </w:pPr>
             <w:r>
               <w:rPr>
                 <w:rFonts w:asciiTheme="minorEastAsia" w:hAnsiTheme="minorEastAsia"/>
-                <w:lang w:val="en-US"/>
               </w:rPr>
               <w:t>联通版本特有</w:t>
             </w:r>
@@ -1504,13 +1425,11 @@
               <w:jc w:val="center"/>
               <w:rPr>
                 <w:rFonts w:asciiTheme="minorEastAsia" w:hAnsiTheme="minorEastAsia"/>
-                <w:lang w:val="en-US"/>
               </w:rPr>
             </w:pPr>
             <w:r>
               <w:rPr>
                 <w:rFonts w:asciiTheme="minorEastAsia" w:hAnsiTheme="minorEastAsia" w:hint="eastAsia"/>
-                <w:lang w:val="en-US"/>
               </w:rPr>
               <w:t>2</w:t>
             </w:r>
@@ -1525,13 +1444,11 @@
               <w:jc w:val="center"/>
               <w:rPr>
                 <w:rFonts w:asciiTheme="minorEastAsia" w:hAnsiTheme="minorEastAsia"/>
-                <w:lang w:val="en-US"/>
               </w:rPr>
             </w:pPr>
             <w:r>
               <w:rPr>
                 <w:rFonts w:asciiTheme="minorEastAsia" w:hAnsiTheme="minorEastAsia" w:hint="eastAsia"/>
-                <w:lang w:val="en-US"/>
               </w:rPr>
               <w:t>租户管理</w:t>
             </w:r>
@@ -1546,20 +1463,17 @@
               <w:jc w:val="center"/>
               <w:rPr>
                 <w:rFonts w:asciiTheme="minorEastAsia" w:hAnsiTheme="minorEastAsia"/>
-                <w:lang w:val="en-US"/>
               </w:rPr>
             </w:pPr>
             <w:r>
               <w:rPr>
                 <w:rFonts w:asciiTheme="minorEastAsia" w:hAnsiTheme="minorEastAsia" w:hint="eastAsia"/>
-                <w:lang w:val="en-US"/>
               </w:rPr>
               <w:t>n</w:t>
             </w:r>
             <w:r>
               <w:rPr>
                 <w:rFonts w:asciiTheme="minorEastAsia" w:hAnsiTheme="minorEastAsia"/>
-                <w:lang w:val="en-US"/>
               </w:rPr>
               <w:t>/a</w:t>
             </w:r>
@@ -1573,13 +1487,11 @@
             <w:pPr>
               <w:rPr>
                 <w:rFonts w:asciiTheme="minorEastAsia" w:hAnsiTheme="minorEastAsia"/>
-                <w:lang w:val="en-US"/>
               </w:rPr>
             </w:pPr>
             <w:r>
               <w:rPr>
                 <w:rFonts w:asciiTheme="minorEastAsia" w:hAnsiTheme="minorEastAsia" w:hint="eastAsia"/>
-                <w:lang w:val="en-US"/>
               </w:rPr>
               <w:t>普通租户信息</w:t>
             </w:r>
@@ -1593,13 +1505,11 @@
             <w:pPr>
               <w:rPr>
                 <w:rFonts w:asciiTheme="minorEastAsia" w:hAnsiTheme="minorEastAsia"/>
-                <w:lang w:val="en-US"/>
               </w:rPr>
             </w:pPr>
             <w:r>
               <w:rPr>
                 <w:rFonts w:asciiTheme="minorEastAsia" w:hAnsiTheme="minorEastAsia" w:hint="eastAsia"/>
-                <w:lang w:val="en-US"/>
               </w:rPr>
               <w:t>原菜单</w:t>
             </w:r>
@@ -1628,13 +1538,11 @@
               <w:jc w:val="center"/>
               <w:rPr>
                 <w:rFonts w:asciiTheme="minorEastAsia" w:hAnsiTheme="minorEastAsia"/>
-                <w:lang w:val="en-US"/>
               </w:rPr>
             </w:pPr>
             <w:r>
               <w:rPr>
                 <w:rFonts w:asciiTheme="minorEastAsia" w:hAnsiTheme="minorEastAsia" w:hint="eastAsia"/>
-                <w:lang w:val="en-US"/>
               </w:rPr>
               <w:t>3</w:t>
             </w:r>
@@ -1649,20 +1557,17 @@
               <w:jc w:val="center"/>
               <w:rPr>
                 <w:rFonts w:asciiTheme="minorEastAsia" w:hAnsiTheme="minorEastAsia"/>
-                <w:lang w:val="en-US"/>
               </w:rPr>
             </w:pPr>
             <w:r>
               <w:rPr>
                 <w:rFonts w:asciiTheme="minorEastAsia" w:hAnsiTheme="minorEastAsia" w:hint="eastAsia"/>
-                <w:lang w:val="en-US"/>
               </w:rPr>
               <w:t>C</w:t>
             </w:r>
             <w:r>
               <w:rPr>
                 <w:rFonts w:asciiTheme="minorEastAsia" w:hAnsiTheme="minorEastAsia"/>
-                <w:lang w:val="en-US"/>
               </w:rPr>
               <w:t>B系统</w:t>
             </w:r>
@@ -1677,13 +1582,11 @@
               <w:jc w:val="center"/>
               <w:rPr>
                 <w:rFonts w:asciiTheme="minorEastAsia" w:hAnsiTheme="minorEastAsia"/>
-                <w:lang w:val="en-US"/>
               </w:rPr>
             </w:pPr>
             <w:r>
               <w:rPr>
                 <w:rFonts w:asciiTheme="minorEastAsia" w:hAnsiTheme="minorEastAsia" w:hint="eastAsia"/>
-                <w:lang w:val="en-US"/>
               </w:rPr>
               <w:t>租户管理</w:t>
             </w:r>
@@ -1697,13 +1600,11 @@
             <w:pPr>
               <w:rPr>
                 <w:rFonts w:asciiTheme="minorEastAsia" w:hAnsiTheme="minorEastAsia"/>
-                <w:lang w:val="en-US"/>
               </w:rPr>
             </w:pPr>
             <w:r>
               <w:rPr>
                 <w:rFonts w:asciiTheme="minorEastAsia" w:hAnsiTheme="minorEastAsia" w:hint="eastAsia"/>
-                <w:lang w:val="en-US"/>
               </w:rPr>
               <w:t>CB租户信息</w:t>
             </w:r>
@@ -1717,13 +1618,11 @@
             <w:pPr>
               <w:rPr>
                 <w:rFonts w:asciiTheme="minorEastAsia" w:hAnsiTheme="minorEastAsia"/>
-                <w:lang w:val="en-US"/>
               </w:rPr>
             </w:pPr>
             <w:r>
               <w:rPr>
                 <w:rFonts w:asciiTheme="minorEastAsia" w:hAnsiTheme="minorEastAsia" w:hint="eastAsia"/>
-                <w:lang w:val="en-US"/>
               </w:rPr>
               <w:t>新菜单</w:t>
             </w:r>
@@ -1736,14 +1635,12 @@
           <w:p>
             <w:pPr>
               <w:rPr>
-                <w:rFonts w:asciiTheme="minorEastAsia" w:hAnsiTheme="minorEastAsia" w:hint="eastAsia"/>
-                <w:lang w:val="en-US"/>
+                <w:rFonts w:asciiTheme="minorEastAsia" w:hAnsiTheme="minorEastAsia"/>
               </w:rPr>
             </w:pPr>
             <w:r>
               <w:rPr>
                 <w:rFonts w:asciiTheme="minorEastAsia" w:hAnsiTheme="minorEastAsia"/>
-                <w:lang w:val="en-US"/>
               </w:rPr>
               <w:t>联通版本特有</w:t>
             </w:r>
@@ -1760,13 +1657,11 @@
               <w:jc w:val="center"/>
               <w:rPr>
                 <w:rFonts w:asciiTheme="minorEastAsia" w:hAnsiTheme="minorEastAsia"/>
-                <w:lang w:val="en-US"/>
               </w:rPr>
             </w:pPr>
             <w:r>
               <w:rPr>
                 <w:rFonts w:asciiTheme="minorEastAsia" w:hAnsiTheme="minorEastAsia" w:hint="eastAsia"/>
-                <w:lang w:val="en-US"/>
               </w:rPr>
               <w:t>4</w:t>
             </w:r>
@@ -1781,20 +1676,17 @@
               <w:jc w:val="center"/>
               <w:rPr>
                 <w:rFonts w:asciiTheme="minorEastAsia" w:hAnsiTheme="minorEastAsia"/>
-                <w:lang w:val="en-US"/>
               </w:rPr>
             </w:pPr>
             <w:r>
               <w:rPr>
                 <w:rFonts w:asciiTheme="minorEastAsia" w:hAnsiTheme="minorEastAsia" w:hint="eastAsia"/>
-                <w:lang w:val="en-US"/>
               </w:rPr>
               <w:t>C</w:t>
             </w:r>
             <w:r>
               <w:rPr>
                 <w:rFonts w:asciiTheme="minorEastAsia" w:hAnsiTheme="minorEastAsia"/>
-                <w:lang w:val="en-US"/>
               </w:rPr>
               <w:t>B系统</w:t>
             </w:r>
@@ -1809,13 +1701,11 @@
               <w:jc w:val="center"/>
               <w:rPr>
                 <w:rFonts w:asciiTheme="minorEastAsia" w:hAnsiTheme="minorEastAsia"/>
-                <w:lang w:val="en-US"/>
               </w:rPr>
             </w:pPr>
             <w:r>
               <w:rPr>
                 <w:rFonts w:asciiTheme="minorEastAsia" w:hAnsiTheme="minorEastAsia" w:hint="eastAsia"/>
-                <w:lang w:val="en-US"/>
               </w:rPr>
               <w:t>用户管理</w:t>
             </w:r>
@@ -1829,27 +1719,23 @@
             <w:pPr>
               <w:rPr>
                 <w:rFonts w:asciiTheme="minorEastAsia" w:hAnsiTheme="minorEastAsia"/>
-                <w:lang w:val="en-US"/>
               </w:rPr>
             </w:pPr>
             <w:r>
               <w:rPr>
                 <w:rFonts w:asciiTheme="minorEastAsia" w:hAnsiTheme="minorEastAsia" w:hint="eastAsia"/>
-                <w:lang w:val="en-US"/>
               </w:rPr>
               <w:t>C</w:t>
             </w:r>
             <w:r>
               <w:rPr>
                 <w:rFonts w:asciiTheme="minorEastAsia" w:hAnsiTheme="minorEastAsia"/>
-                <w:lang w:val="en-US"/>
               </w:rPr>
               <w:t>B</w:t>
             </w:r>
             <w:r>
               <w:rPr>
                 <w:rFonts w:asciiTheme="minorEastAsia" w:hAnsiTheme="minorEastAsia" w:hint="eastAsia"/>
-                <w:lang w:val="en-US"/>
               </w:rPr>
               <w:t>租户中的用户信息</w:t>
             </w:r>
@@ -1863,13 +1749,11 @@
             <w:pPr>
               <w:rPr>
                 <w:rFonts w:asciiTheme="minorEastAsia" w:hAnsiTheme="minorEastAsia"/>
-                <w:lang w:val="en-US"/>
               </w:rPr>
             </w:pPr>
             <w:r>
               <w:rPr>
                 <w:rFonts w:asciiTheme="minorEastAsia" w:hAnsiTheme="minorEastAsia" w:hint="eastAsia"/>
-                <w:lang w:val="en-US"/>
               </w:rPr>
               <w:t>新菜单</w:t>
             </w:r>
@@ -1882,14 +1766,12 @@
           <w:p>
             <w:pPr>
               <w:rPr>
-                <w:rFonts w:asciiTheme="minorEastAsia" w:hAnsiTheme="minorEastAsia" w:hint="eastAsia"/>
-                <w:lang w:val="en-US"/>
+                <w:rFonts w:asciiTheme="minorEastAsia" w:hAnsiTheme="minorEastAsia"/>
               </w:rPr>
             </w:pPr>
             <w:r>
               <w:rPr>
                 <w:rFonts w:asciiTheme="minorEastAsia" w:hAnsiTheme="minorEastAsia"/>
-                <w:lang w:val="en-US"/>
               </w:rPr>
               <w:t>联通版本特有</w:t>
             </w:r>
@@ -1906,13 +1788,11 @@
               <w:jc w:val="center"/>
               <w:rPr>
                 <w:rFonts w:asciiTheme="minorEastAsia" w:hAnsiTheme="minorEastAsia"/>
-                <w:lang w:val="en-US"/>
               </w:rPr>
             </w:pPr>
             <w:r>
               <w:rPr>
                 <w:rFonts w:asciiTheme="minorEastAsia" w:hAnsiTheme="minorEastAsia" w:hint="eastAsia"/>
-                <w:lang w:val="en-US"/>
               </w:rPr>
               <w:t>5</w:t>
             </w:r>
@@ -1927,20 +1807,17 @@
               <w:jc w:val="center"/>
               <w:rPr>
                 <w:rFonts w:asciiTheme="minorEastAsia" w:hAnsiTheme="minorEastAsia"/>
-                <w:lang w:val="en-US"/>
               </w:rPr>
             </w:pPr>
             <w:r>
               <w:rPr>
                 <w:rFonts w:asciiTheme="minorEastAsia" w:hAnsiTheme="minorEastAsia" w:hint="eastAsia"/>
-                <w:lang w:val="en-US"/>
               </w:rPr>
               <w:t>C</w:t>
             </w:r>
             <w:r>
               <w:rPr>
                 <w:rFonts w:asciiTheme="minorEastAsia" w:hAnsiTheme="minorEastAsia"/>
-                <w:lang w:val="en-US"/>
               </w:rPr>
               <w:t>B系统</w:t>
             </w:r>
@@ -1955,13 +1832,11 @@
               <w:jc w:val="center"/>
               <w:rPr>
                 <w:rFonts w:asciiTheme="minorEastAsia" w:hAnsiTheme="minorEastAsia"/>
-                <w:lang w:val="en-US"/>
               </w:rPr>
             </w:pPr>
             <w:r>
               <w:rPr>
                 <w:rFonts w:asciiTheme="minorEastAsia" w:hAnsiTheme="minorEastAsia" w:hint="eastAsia"/>
-                <w:lang w:val="en-US"/>
               </w:rPr>
               <w:t>同步日志</w:t>
             </w:r>
@@ -1975,13 +1850,11 @@
             <w:pPr>
               <w:rPr>
                 <w:rFonts w:asciiTheme="minorEastAsia" w:hAnsiTheme="minorEastAsia"/>
-                <w:lang w:val="en-US"/>
               </w:rPr>
             </w:pPr>
             <w:r>
               <w:rPr>
                 <w:rFonts w:asciiTheme="minorEastAsia" w:hAnsiTheme="minorEastAsia" w:hint="eastAsia"/>
-                <w:lang w:val="en-US"/>
               </w:rPr>
               <w:t>CB同步日志</w:t>
             </w:r>
@@ -1995,13 +1868,11 @@
             <w:pPr>
               <w:rPr>
                 <w:rFonts w:asciiTheme="minorEastAsia" w:hAnsiTheme="minorEastAsia"/>
-                <w:lang w:val="en-US"/>
               </w:rPr>
             </w:pPr>
             <w:r>
               <w:rPr>
                 <w:rFonts w:asciiTheme="minorEastAsia" w:hAnsiTheme="minorEastAsia" w:hint="eastAsia"/>
-                <w:lang w:val="en-US"/>
               </w:rPr>
               <w:t>新菜单</w:t>
             </w:r>
@@ -2014,14 +1885,12 @@
           <w:p>
             <w:pPr>
               <w:rPr>
-                <w:rFonts w:asciiTheme="minorEastAsia" w:hAnsiTheme="minorEastAsia" w:hint="eastAsia"/>
-                <w:lang w:val="en-US"/>
+                <w:rFonts w:asciiTheme="minorEastAsia" w:hAnsiTheme="minorEastAsia"/>
               </w:rPr>
             </w:pPr>
             <w:r>
               <w:rPr>
                 <w:rFonts w:asciiTheme="minorEastAsia" w:hAnsiTheme="minorEastAsia"/>
-                <w:lang w:val="en-US"/>
               </w:rPr>
               <w:t>联通版本特有</w:t>
             </w:r>
@@ -2038,13 +1907,11 @@
               <w:jc w:val="center"/>
               <w:rPr>
                 <w:rFonts w:asciiTheme="minorEastAsia" w:hAnsiTheme="minorEastAsia"/>
-                <w:lang w:val="en-US"/>
               </w:rPr>
             </w:pPr>
             <w:r>
               <w:rPr>
                 <w:rFonts w:asciiTheme="minorEastAsia" w:hAnsiTheme="minorEastAsia" w:hint="eastAsia"/>
-                <w:lang w:val="en-US"/>
               </w:rPr>
               <w:t>6</w:t>
             </w:r>
@@ -2059,13 +1926,11 @@
               <w:jc w:val="center"/>
               <w:rPr>
                 <w:rFonts w:asciiTheme="minorEastAsia" w:hAnsiTheme="minorEastAsia"/>
-                <w:lang w:val="en-US"/>
               </w:rPr>
             </w:pPr>
             <w:r>
               <w:rPr>
                 <w:rFonts w:asciiTheme="minorEastAsia" w:hAnsiTheme="minorEastAsia" w:hint="eastAsia"/>
-                <w:lang w:val="en-US"/>
               </w:rPr>
               <w:t>统计报表</w:t>
             </w:r>
@@ -2080,13 +1945,11 @@
               <w:jc w:val="center"/>
               <w:rPr>
                 <w:rFonts w:asciiTheme="minorEastAsia" w:hAnsiTheme="minorEastAsia"/>
-                <w:lang w:val="en-US"/>
               </w:rPr>
             </w:pPr>
             <w:r>
               <w:rPr>
                 <w:rFonts w:asciiTheme="minorEastAsia" w:hAnsiTheme="minorEastAsia" w:hint="eastAsia"/>
-                <w:lang w:val="en-US"/>
               </w:rPr>
               <w:t>平台状况</w:t>
             </w:r>
@@ -2100,13 +1963,11 @@
             <w:pPr>
               <w:rPr>
                 <w:rFonts w:asciiTheme="minorEastAsia" w:hAnsiTheme="minorEastAsia"/>
-                <w:lang w:val="en-US"/>
               </w:rPr>
             </w:pPr>
             <w:r>
               <w:rPr>
                 <w:rFonts w:asciiTheme="minorEastAsia" w:hAnsiTheme="minorEastAsia" w:hint="eastAsia"/>
-                <w:lang w:val="en-US"/>
               </w:rPr>
               <w:t>新增“用户统计”</w:t>
             </w:r>
@@ -2120,13 +1981,11 @@
             <w:pPr>
               <w:rPr>
                 <w:rFonts w:asciiTheme="minorEastAsia" w:hAnsiTheme="minorEastAsia"/>
-                <w:lang w:val="en-US"/>
               </w:rPr>
             </w:pPr>
             <w:r>
               <w:rPr>
                 <w:rFonts w:asciiTheme="minorEastAsia" w:hAnsiTheme="minorEastAsia" w:hint="eastAsia"/>
-                <w:lang w:val="en-US"/>
               </w:rPr>
               <w:t>新内容</w:t>
             </w:r>
@@ -2139,21 +1998,18 @@
           <w:p>
             <w:pPr>
               <w:rPr>
+                <w:rFonts w:asciiTheme="minorEastAsia" w:hAnsiTheme="minorEastAsia"/>
+              </w:rPr>
+            </w:pPr>
+            <w:r>
+              <w:rPr>
                 <w:rFonts w:asciiTheme="minorEastAsia" w:hAnsiTheme="minorEastAsia" w:hint="eastAsia"/>
-                <w:lang w:val="en-US"/>
-              </w:rPr>
-            </w:pPr>
+              </w:rPr>
+              <w:t>标准版显示风格</w:t>
+            </w:r>
             <w:r>
               <w:rPr>
                 <w:rFonts w:asciiTheme="minorEastAsia" w:hAnsiTheme="minorEastAsia" w:hint="eastAsia"/>
-                <w:lang w:val="en-US"/>
-              </w:rPr>
-              <w:t>标准版显示风格</w:t>
-            </w:r>
-            <w:r>
-              <w:rPr>
-                <w:rFonts w:asciiTheme="minorEastAsia" w:hAnsiTheme="minorEastAsia" w:hint="eastAsia"/>
-                <w:lang w:val="en-US"/>
               </w:rPr>
               <w:t>同联通版本一样</w:t>
             </w:r>
@@ -2161,52 +2017,36 @@
         </w:tc>
       </w:tr>
     </w:tbl>
-    <w:p>
-      <w:pPr>
-        <w:rPr>
-          <w:lang w:val="en-US"/>
-        </w:rPr>
-      </w:pPr>
-    </w:p>
+    <w:p/>
     <w:p>
       <w:pPr>
         <w:pStyle w:val="2"/>
-        <w:rPr>
-          <w:lang w:val="en-US"/>
-        </w:rPr>
       </w:pPr>
       <w:bookmarkStart w:id="2" w:name="_Toc97233053"/>
       <w:r>
         <w:rPr>
           <w:rFonts w:hint="eastAsia"/>
-          <w:lang w:val="en-US"/>
         </w:rPr>
         <w:t>1</w:t>
       </w:r>
       <w:r>
-        <w:rPr>
-          <w:lang w:val="en-US"/>
-        </w:rPr>
         <w:t xml:space="preserve">.2 </w:t>
       </w:r>
       <w:r>
         <w:rPr>
           <w:rFonts w:hint="eastAsia"/>
-          <w:lang w:val="en-US"/>
         </w:rPr>
         <w:t>统一</w:t>
       </w:r>
       <w:r>
         <w:rPr>
           <w:rFonts w:hint="eastAsia"/>
-          <w:lang w:val="en-US"/>
         </w:rPr>
         <w:t>认证授权</w:t>
       </w:r>
       <w:r>
         <w:rPr>
           <w:rFonts w:hint="eastAsia"/>
-          <w:lang w:val="en-US"/>
         </w:rPr>
         <w:t>系统</w:t>
       </w:r>
@@ -2236,20 +2076,17 @@
               <w:jc w:val="center"/>
               <w:rPr>
                 <w:rFonts w:asciiTheme="minorEastAsia" w:hAnsiTheme="minorEastAsia"/>
-                <w:lang w:val="en-US"/>
               </w:rPr>
             </w:pPr>
             <w:r>
               <w:rPr>
                 <w:rFonts w:asciiTheme="minorEastAsia" w:hAnsiTheme="minorEastAsia" w:hint="eastAsia"/>
-                <w:lang w:val="en-US"/>
               </w:rPr>
               <w:t>N</w:t>
             </w:r>
             <w:r>
               <w:rPr>
                 <w:rFonts w:asciiTheme="minorEastAsia" w:hAnsiTheme="minorEastAsia"/>
-                <w:lang w:val="en-US"/>
               </w:rPr>
               <w:t>O</w:t>
             </w:r>
@@ -2264,13 +2101,11 @@
               <w:jc w:val="center"/>
               <w:rPr>
                 <w:rFonts w:asciiTheme="minorEastAsia" w:hAnsiTheme="minorEastAsia"/>
-                <w:lang w:val="en-US"/>
               </w:rPr>
             </w:pPr>
             <w:r>
               <w:rPr>
                 <w:rFonts w:asciiTheme="minorEastAsia" w:hAnsiTheme="minorEastAsia" w:hint="eastAsia"/>
-                <w:lang w:val="en-US"/>
               </w:rPr>
               <w:t>一级菜单</w:t>
             </w:r>
@@ -2285,13 +2120,11 @@
               <w:jc w:val="center"/>
               <w:rPr>
                 <w:rFonts w:asciiTheme="minorEastAsia" w:hAnsiTheme="minorEastAsia"/>
-                <w:lang w:val="en-US"/>
               </w:rPr>
             </w:pPr>
             <w:r>
               <w:rPr>
                 <w:rFonts w:asciiTheme="minorEastAsia" w:hAnsiTheme="minorEastAsia" w:hint="eastAsia"/>
-                <w:lang w:val="en-US"/>
               </w:rPr>
               <w:t>二级菜单</w:t>
             </w:r>
@@ -2306,13 +2139,11 @@
               <w:jc w:val="center"/>
               <w:rPr>
                 <w:rFonts w:asciiTheme="minorEastAsia" w:hAnsiTheme="minorEastAsia"/>
-                <w:lang w:val="en-US"/>
               </w:rPr>
             </w:pPr>
             <w:r>
               <w:rPr>
                 <w:rFonts w:asciiTheme="minorEastAsia" w:hAnsiTheme="minorEastAsia" w:hint="eastAsia"/>
-                <w:lang w:val="en-US"/>
               </w:rPr>
               <w:t>显示内容</w:t>
             </w:r>
@@ -2327,13 +2158,11 @@
               <w:jc w:val="center"/>
               <w:rPr>
                 <w:rFonts w:asciiTheme="minorEastAsia" w:hAnsiTheme="minorEastAsia"/>
-                <w:lang w:val="en-US"/>
               </w:rPr>
             </w:pPr>
             <w:r>
               <w:rPr>
                 <w:rFonts w:asciiTheme="minorEastAsia" w:hAnsiTheme="minorEastAsia" w:hint="eastAsia"/>
-                <w:lang w:val="en-US"/>
               </w:rPr>
               <w:t>变化</w:t>
             </w:r>
@@ -2347,8 +2176,7 @@
             <w:pPr>
               <w:jc w:val="center"/>
               <w:rPr>
-                <w:rFonts w:asciiTheme="minorEastAsia" w:hAnsiTheme="minorEastAsia" w:hint="eastAsia"/>
-                <w:lang w:val="en-US"/>
+                <w:rFonts w:asciiTheme="minorEastAsia" w:hAnsiTheme="minorEastAsia"/>
               </w:rPr>
             </w:pPr>
           </w:p>
@@ -2364,13 +2192,11 @@
               <w:jc w:val="center"/>
               <w:rPr>
                 <w:rFonts w:asciiTheme="minorEastAsia" w:hAnsiTheme="minorEastAsia"/>
-                <w:lang w:val="en-US"/>
               </w:rPr>
             </w:pPr>
             <w:r>
               <w:rPr>
                 <w:rFonts w:asciiTheme="minorEastAsia" w:hAnsiTheme="minorEastAsia" w:hint="eastAsia"/>
-                <w:lang w:val="en-US"/>
               </w:rPr>
               <w:t>1</w:t>
             </w:r>
@@ -2385,13 +2211,11 @@
               <w:jc w:val="center"/>
               <w:rPr>
                 <w:rFonts w:asciiTheme="minorEastAsia" w:hAnsiTheme="minorEastAsia"/>
-                <w:lang w:val="en-US"/>
               </w:rPr>
             </w:pPr>
             <w:r>
               <w:rPr>
                 <w:rFonts w:asciiTheme="minorEastAsia" w:hAnsiTheme="minorEastAsia" w:hint="eastAsia"/>
-                <w:lang w:val="en-US"/>
               </w:rPr>
               <w:t>用户</w:t>
             </w:r>
@@ -2406,13 +2230,11 @@
               <w:jc w:val="center"/>
               <w:rPr>
                 <w:rFonts w:asciiTheme="minorEastAsia" w:hAnsiTheme="minorEastAsia"/>
-                <w:lang w:val="en-US"/>
               </w:rPr>
             </w:pPr>
             <w:r>
               <w:rPr>
                 <w:rFonts w:asciiTheme="minorEastAsia" w:hAnsiTheme="minorEastAsia" w:hint="eastAsia"/>
-                <w:lang w:val="en-US"/>
               </w:rPr>
               <w:t>用户</w:t>
             </w:r>
@@ -2426,13 +2248,11 @@
             <w:pPr>
               <w:rPr>
                 <w:rFonts w:asciiTheme="minorEastAsia" w:hAnsiTheme="minorEastAsia"/>
-                <w:lang w:val="en-US"/>
               </w:rPr>
             </w:pPr>
             <w:r>
               <w:rPr>
                 <w:rFonts w:asciiTheme="minorEastAsia" w:hAnsiTheme="minorEastAsia" w:hint="eastAsia"/>
-                <w:lang w:val="en-US"/>
               </w:rPr>
               <w:t>用户列表信息</w:t>
             </w:r>
@@ -2446,41 +2266,35 @@
             <w:pPr>
               <w:rPr>
                 <w:rFonts w:asciiTheme="minorEastAsia" w:hAnsiTheme="minorEastAsia"/>
-                <w:lang w:val="en-US"/>
               </w:rPr>
             </w:pPr>
             <w:r>
               <w:rPr>
                 <w:rFonts w:asciiTheme="minorEastAsia" w:hAnsiTheme="minorEastAsia" w:hint="eastAsia"/>
-                <w:lang w:val="en-US"/>
               </w:rPr>
               <w:t>1</w:t>
             </w:r>
             <w:r>
               <w:rPr>
                 <w:rFonts w:asciiTheme="minorEastAsia" w:hAnsiTheme="minorEastAsia"/>
-                <w:lang w:val="en-US"/>
               </w:rPr>
               <w:t xml:space="preserve">. </w:t>
             </w:r>
             <w:r>
               <w:rPr>
                 <w:rFonts w:asciiTheme="minorEastAsia" w:hAnsiTheme="minorEastAsia" w:hint="eastAsia"/>
-                <w:lang w:val="en-US"/>
               </w:rPr>
               <w:t>对于</w:t>
             </w:r>
             <w:r>
               <w:rPr>
                 <w:rFonts w:asciiTheme="minorEastAsia" w:hAnsiTheme="minorEastAsia"/>
-                <w:lang w:val="en-US"/>
               </w:rPr>
               <w:t>CB</w:t>
             </w:r>
             <w:r>
               <w:rPr>
                 <w:rFonts w:asciiTheme="minorEastAsia" w:hAnsiTheme="minorEastAsia" w:hint="eastAsia"/>
-                <w:lang w:val="en-US"/>
               </w:rPr>
               <w:t>租户，不支持“添加”、“离职”和“删除”</w:t>
             </w:r>
@@ -2493,8 +2307,7 @@
           <w:p>
             <w:pPr>
               <w:rPr>
-                <w:rFonts w:asciiTheme="minorEastAsia" w:hAnsiTheme="minorEastAsia" w:hint="eastAsia"/>
-                <w:lang w:val="en-US"/>
+                <w:rFonts w:asciiTheme="minorEastAsia" w:hAnsiTheme="minorEastAsia"/>
               </w:rPr>
             </w:pPr>
           </w:p>
@@ -2510,13 +2323,11 @@
               <w:jc w:val="center"/>
               <w:rPr>
                 <w:rFonts w:asciiTheme="minorEastAsia" w:hAnsiTheme="minorEastAsia"/>
-                <w:lang w:val="en-US"/>
               </w:rPr>
             </w:pPr>
             <w:r>
               <w:rPr>
                 <w:rFonts w:asciiTheme="minorEastAsia" w:hAnsiTheme="minorEastAsia" w:hint="eastAsia"/>
-                <w:lang w:val="en-US"/>
               </w:rPr>
               <w:t>2</w:t>
             </w:r>
@@ -2531,13 +2342,11 @@
               <w:jc w:val="center"/>
               <w:rPr>
                 <w:rFonts w:asciiTheme="minorEastAsia" w:hAnsiTheme="minorEastAsia"/>
-                <w:lang w:val="en-US"/>
               </w:rPr>
             </w:pPr>
             <w:r>
               <w:rPr>
                 <w:rFonts w:asciiTheme="minorEastAsia" w:hAnsiTheme="minorEastAsia" w:hint="eastAsia"/>
-                <w:lang w:val="en-US"/>
               </w:rPr>
               <w:t>开通退订管理</w:t>
             </w:r>
@@ -2552,13 +2361,11 @@
               <w:jc w:val="center"/>
               <w:rPr>
                 <w:rFonts w:asciiTheme="minorEastAsia" w:hAnsiTheme="minorEastAsia"/>
-                <w:lang w:val="en-US"/>
               </w:rPr>
             </w:pPr>
             <w:r>
               <w:rPr>
                 <w:rFonts w:asciiTheme="minorEastAsia" w:hAnsiTheme="minorEastAsia" w:hint="eastAsia"/>
-                <w:lang w:val="en-US"/>
               </w:rPr>
               <w:t>待开通用户</w:t>
             </w:r>
@@ -2572,13 +2379,11 @@
             <w:pPr>
               <w:rPr>
                 <w:rFonts w:asciiTheme="minorEastAsia" w:hAnsiTheme="minorEastAsia"/>
-                <w:lang w:val="en-US"/>
               </w:rPr>
             </w:pPr>
             <w:r>
               <w:rPr>
                 <w:rFonts w:asciiTheme="minorEastAsia" w:hAnsiTheme="minorEastAsia" w:hint="eastAsia"/>
-                <w:lang w:val="en-US"/>
               </w:rPr>
               <w:t>待开通用户信息</w:t>
             </w:r>
@@ -2598,13 +2403,11 @@
               <w:ind w:firstLineChars="0"/>
               <w:rPr>
                 <w:rFonts w:asciiTheme="minorEastAsia" w:hAnsiTheme="minorEastAsia"/>
-                <w:lang w:val="en-US"/>
               </w:rPr>
             </w:pPr>
             <w:r>
               <w:rPr>
                 <w:rFonts w:asciiTheme="minorEastAsia" w:hAnsiTheme="minorEastAsia" w:hint="eastAsia"/>
-                <w:lang w:val="en-US"/>
               </w:rPr>
               <w:t>新菜单</w:t>
             </w:r>
@@ -2619,27 +2422,23 @@
               <w:ind w:firstLineChars="0"/>
               <w:rPr>
                 <w:rFonts w:asciiTheme="minorEastAsia" w:hAnsiTheme="minorEastAsia"/>
-                <w:lang w:val="en-US"/>
               </w:rPr>
             </w:pPr>
             <w:r>
               <w:rPr>
                 <w:rFonts w:asciiTheme="minorEastAsia" w:hAnsiTheme="minorEastAsia" w:hint="eastAsia"/>
-                <w:lang w:val="en-US"/>
               </w:rPr>
               <w:t>仅对</w:t>
             </w:r>
             <w:r>
               <w:rPr>
                 <w:rFonts w:asciiTheme="minorEastAsia" w:hAnsiTheme="minorEastAsia"/>
-                <w:lang w:val="en-US"/>
               </w:rPr>
               <w:t>CB</w:t>
             </w:r>
             <w:r>
               <w:rPr>
                 <w:rFonts w:asciiTheme="minorEastAsia" w:hAnsiTheme="minorEastAsia" w:hint="eastAsia"/>
-                <w:lang w:val="en-US"/>
               </w:rPr>
               <w:t>租户显示</w:t>
             </w:r>
@@ -2652,14 +2451,12 @@
           <w:p>
             <w:pPr>
               <w:rPr>
-                <w:rFonts w:asciiTheme="minorEastAsia" w:hAnsiTheme="minorEastAsia" w:hint="eastAsia"/>
-                <w:lang w:val="en-US"/>
+                <w:rFonts w:asciiTheme="minorEastAsia" w:hAnsiTheme="minorEastAsia"/>
               </w:rPr>
             </w:pPr>
             <w:r>
               <w:rPr>
                 <w:rFonts w:asciiTheme="minorEastAsia" w:hAnsiTheme="minorEastAsia"/>
-                <w:lang w:val="en-US"/>
               </w:rPr>
               <w:t>联通版本特有</w:t>
             </w:r>
@@ -2676,13 +2473,11 @@
               <w:jc w:val="center"/>
               <w:rPr>
                 <w:rFonts w:asciiTheme="minorEastAsia" w:hAnsiTheme="minorEastAsia"/>
-                <w:lang w:val="en-US"/>
               </w:rPr>
             </w:pPr>
             <w:r>
               <w:rPr>
                 <w:rFonts w:asciiTheme="minorEastAsia" w:hAnsiTheme="minorEastAsia" w:hint="eastAsia"/>
-                <w:lang w:val="en-US"/>
               </w:rPr>
               <w:t>3</w:t>
             </w:r>
@@ -2697,13 +2492,11 @@
               <w:jc w:val="center"/>
               <w:rPr>
                 <w:rFonts w:asciiTheme="minorEastAsia" w:hAnsiTheme="minorEastAsia"/>
-                <w:lang w:val="en-US"/>
               </w:rPr>
             </w:pPr>
             <w:r>
               <w:rPr>
                 <w:rFonts w:asciiTheme="minorEastAsia" w:hAnsiTheme="minorEastAsia" w:hint="eastAsia"/>
-                <w:lang w:val="en-US"/>
               </w:rPr>
               <w:t>开通退订管理</w:t>
             </w:r>
@@ -2718,13 +2511,11 @@
               <w:jc w:val="center"/>
               <w:rPr>
                 <w:rFonts w:asciiTheme="minorEastAsia" w:hAnsiTheme="minorEastAsia"/>
-                <w:lang w:val="en-US"/>
               </w:rPr>
             </w:pPr>
             <w:r>
               <w:rPr>
                 <w:rFonts w:asciiTheme="minorEastAsia" w:hAnsiTheme="minorEastAsia" w:hint="eastAsia"/>
-                <w:lang w:val="en-US"/>
               </w:rPr>
               <w:t>待退订用户</w:t>
             </w:r>
@@ -2738,13 +2529,11 @@
             <w:pPr>
               <w:rPr>
                 <w:rFonts w:asciiTheme="minorEastAsia" w:hAnsiTheme="minorEastAsia"/>
-                <w:lang w:val="en-US"/>
               </w:rPr>
             </w:pPr>
             <w:r>
               <w:rPr>
                 <w:rFonts w:asciiTheme="minorEastAsia" w:hAnsiTheme="minorEastAsia" w:hint="eastAsia"/>
-                <w:lang w:val="en-US"/>
               </w:rPr>
               <w:t>待退订用户信息</w:t>
             </w:r>
@@ -2764,13 +2553,11 @@
               <w:ind w:firstLineChars="0"/>
               <w:rPr>
                 <w:rFonts w:asciiTheme="minorEastAsia" w:hAnsiTheme="minorEastAsia"/>
-                <w:lang w:val="en-US"/>
               </w:rPr>
             </w:pPr>
             <w:r>
               <w:rPr>
                 <w:rFonts w:asciiTheme="minorEastAsia" w:hAnsiTheme="minorEastAsia" w:hint="eastAsia"/>
-                <w:lang w:val="en-US"/>
               </w:rPr>
               <w:t>新菜单</w:t>
             </w:r>
@@ -2785,27 +2572,23 @@
               <w:ind w:firstLineChars="0"/>
               <w:rPr>
                 <w:rFonts w:asciiTheme="minorEastAsia" w:hAnsiTheme="minorEastAsia"/>
-                <w:lang w:val="en-US"/>
               </w:rPr>
             </w:pPr>
             <w:r>
               <w:rPr>
                 <w:rFonts w:asciiTheme="minorEastAsia" w:hAnsiTheme="minorEastAsia" w:hint="eastAsia"/>
-                <w:lang w:val="en-US"/>
               </w:rPr>
               <w:t>仅对</w:t>
             </w:r>
             <w:r>
               <w:rPr>
                 <w:rFonts w:asciiTheme="minorEastAsia" w:hAnsiTheme="minorEastAsia"/>
-                <w:lang w:val="en-US"/>
               </w:rPr>
               <w:t>CB</w:t>
             </w:r>
             <w:r>
               <w:rPr>
                 <w:rFonts w:asciiTheme="minorEastAsia" w:hAnsiTheme="minorEastAsia" w:hint="eastAsia"/>
-                <w:lang w:val="en-US"/>
               </w:rPr>
               <w:t>租户显示</w:t>
             </w:r>
@@ -2818,14 +2601,12 @@
           <w:p>
             <w:pPr>
               <w:rPr>
-                <w:rFonts w:asciiTheme="minorEastAsia" w:hAnsiTheme="minorEastAsia" w:hint="eastAsia"/>
-                <w:lang w:val="en-US"/>
+                <w:rFonts w:asciiTheme="minorEastAsia" w:hAnsiTheme="minorEastAsia"/>
               </w:rPr>
             </w:pPr>
             <w:r>
               <w:rPr>
                 <w:rFonts w:asciiTheme="minorEastAsia" w:hAnsiTheme="minorEastAsia"/>
-                <w:lang w:val="en-US"/>
               </w:rPr>
               <w:t>联通版本特有</w:t>
             </w:r>
@@ -2842,13 +2623,11 @@
               <w:jc w:val="center"/>
               <w:rPr>
                 <w:rFonts w:asciiTheme="minorEastAsia" w:hAnsiTheme="minorEastAsia"/>
-                <w:lang w:val="en-US"/>
               </w:rPr>
             </w:pPr>
             <w:r>
               <w:rPr>
                 <w:rFonts w:asciiTheme="minorEastAsia" w:hAnsiTheme="minorEastAsia" w:hint="eastAsia"/>
-                <w:lang w:val="en-US"/>
               </w:rPr>
               <w:t>4</w:t>
             </w:r>
@@ -2863,13 +2642,11 @@
               <w:jc w:val="center"/>
               <w:rPr>
                 <w:rFonts w:asciiTheme="minorEastAsia" w:hAnsiTheme="minorEastAsia"/>
-                <w:lang w:val="en-US"/>
               </w:rPr>
             </w:pPr>
             <w:r>
               <w:rPr>
                 <w:rFonts w:asciiTheme="minorEastAsia" w:hAnsiTheme="minorEastAsia" w:hint="eastAsia"/>
-                <w:lang w:val="en-US"/>
               </w:rPr>
               <w:t>开通退订管理</w:t>
             </w:r>
@@ -2883,13 +2660,11 @@
             <w:pPr>
               <w:rPr>
                 <w:rFonts w:asciiTheme="minorEastAsia" w:hAnsiTheme="minorEastAsia"/>
-                <w:lang w:val="en-US"/>
               </w:rPr>
             </w:pPr>
             <w:r>
               <w:rPr>
                 <w:rFonts w:asciiTheme="minorEastAsia" w:hAnsiTheme="minorEastAsia" w:hint="eastAsia"/>
-                <w:lang w:val="en-US"/>
               </w:rPr>
               <w:t>已开通用户</w:t>
             </w:r>
@@ -2903,13 +2678,11 @@
             <w:pPr>
               <w:rPr>
                 <w:rFonts w:asciiTheme="minorEastAsia" w:hAnsiTheme="minorEastAsia"/>
-                <w:lang w:val="en-US"/>
               </w:rPr>
             </w:pPr>
             <w:r>
               <w:rPr>
                 <w:rFonts w:asciiTheme="minorEastAsia" w:hAnsiTheme="minorEastAsia" w:hint="eastAsia"/>
-                <w:lang w:val="en-US"/>
               </w:rPr>
               <w:t>已开通用户信息</w:t>
             </w:r>
@@ -2929,13 +2702,11 @@
               <w:ind w:firstLineChars="0"/>
               <w:rPr>
                 <w:rFonts w:asciiTheme="minorEastAsia" w:hAnsiTheme="minorEastAsia"/>
-                <w:lang w:val="en-US"/>
               </w:rPr>
             </w:pPr>
             <w:r>
               <w:rPr>
                 <w:rFonts w:asciiTheme="minorEastAsia" w:hAnsiTheme="minorEastAsia" w:hint="eastAsia"/>
-                <w:lang w:val="en-US"/>
               </w:rPr>
               <w:t>新菜单</w:t>
             </w:r>
@@ -2950,27 +2721,23 @@
               <w:ind w:firstLineChars="0"/>
               <w:rPr>
                 <w:rFonts w:asciiTheme="minorEastAsia" w:hAnsiTheme="minorEastAsia"/>
-                <w:lang w:val="en-US"/>
               </w:rPr>
             </w:pPr>
             <w:r>
               <w:rPr>
                 <w:rFonts w:asciiTheme="minorEastAsia" w:hAnsiTheme="minorEastAsia" w:hint="eastAsia"/>
-                <w:lang w:val="en-US"/>
               </w:rPr>
               <w:t>仅对</w:t>
             </w:r>
             <w:r>
               <w:rPr>
                 <w:rFonts w:asciiTheme="minorEastAsia" w:hAnsiTheme="minorEastAsia"/>
-                <w:lang w:val="en-US"/>
               </w:rPr>
               <w:t>CB</w:t>
             </w:r>
             <w:r>
               <w:rPr>
                 <w:rFonts w:asciiTheme="minorEastAsia" w:hAnsiTheme="minorEastAsia" w:hint="eastAsia"/>
-                <w:lang w:val="en-US"/>
               </w:rPr>
               <w:t>租户显示</w:t>
             </w:r>
@@ -2983,14 +2750,12 @@
           <w:p>
             <w:pPr>
               <w:rPr>
-                <w:rFonts w:asciiTheme="minorEastAsia" w:hAnsiTheme="minorEastAsia" w:hint="eastAsia"/>
-                <w:lang w:val="en-US"/>
+                <w:rFonts w:asciiTheme="minorEastAsia" w:hAnsiTheme="minorEastAsia"/>
               </w:rPr>
             </w:pPr>
             <w:r>
               <w:rPr>
                 <w:rFonts w:asciiTheme="minorEastAsia" w:hAnsiTheme="minorEastAsia"/>
-                <w:lang w:val="en-US"/>
               </w:rPr>
               <w:t>联通版本特有</w:t>
             </w:r>
@@ -3007,13 +2772,11 @@
               <w:jc w:val="center"/>
               <w:rPr>
                 <w:rFonts w:asciiTheme="minorEastAsia" w:hAnsiTheme="minorEastAsia"/>
-                <w:lang w:val="en-US"/>
               </w:rPr>
             </w:pPr>
             <w:r>
               <w:rPr>
                 <w:rFonts w:asciiTheme="minorEastAsia" w:hAnsiTheme="minorEastAsia" w:hint="eastAsia"/>
-                <w:lang w:val="en-US"/>
               </w:rPr>
               <w:t>5</w:t>
             </w:r>
@@ -3028,13 +2791,11 @@
               <w:jc w:val="center"/>
               <w:rPr>
                 <w:rFonts w:asciiTheme="minorEastAsia" w:hAnsiTheme="minorEastAsia"/>
-                <w:lang w:val="en-US"/>
               </w:rPr>
             </w:pPr>
             <w:r>
               <w:rPr>
                 <w:rFonts w:asciiTheme="minorEastAsia" w:hAnsiTheme="minorEastAsia" w:hint="eastAsia"/>
-                <w:lang w:val="en-US"/>
               </w:rPr>
               <w:t>开通退订管理</w:t>
             </w:r>
@@ -3049,13 +2810,11 @@
               <w:jc w:val="center"/>
               <w:rPr>
                 <w:rFonts w:asciiTheme="minorEastAsia" w:hAnsiTheme="minorEastAsia"/>
-                <w:lang w:val="en-US"/>
               </w:rPr>
             </w:pPr>
             <w:r>
               <w:rPr>
                 <w:rFonts w:asciiTheme="minorEastAsia" w:hAnsiTheme="minorEastAsia" w:hint="eastAsia"/>
-                <w:lang w:val="en-US"/>
               </w:rPr>
               <w:t>已退订用户</w:t>
             </w:r>
@@ -3069,13 +2828,11 @@
             <w:pPr>
               <w:rPr>
                 <w:rFonts w:asciiTheme="minorEastAsia" w:hAnsiTheme="minorEastAsia"/>
-                <w:lang w:val="en-US"/>
               </w:rPr>
             </w:pPr>
             <w:r>
               <w:rPr>
                 <w:rFonts w:asciiTheme="minorEastAsia" w:hAnsiTheme="minorEastAsia" w:hint="eastAsia"/>
-                <w:lang w:val="en-US"/>
               </w:rPr>
               <w:t>已退订用户信息</w:t>
             </w:r>
@@ -3095,13 +2852,11 @@
               <w:ind w:firstLineChars="0"/>
               <w:rPr>
                 <w:rFonts w:asciiTheme="minorEastAsia" w:hAnsiTheme="minorEastAsia"/>
-                <w:lang w:val="en-US"/>
               </w:rPr>
             </w:pPr>
             <w:r>
               <w:rPr>
                 <w:rFonts w:asciiTheme="minorEastAsia" w:hAnsiTheme="minorEastAsia" w:hint="eastAsia"/>
-                <w:lang w:val="en-US"/>
               </w:rPr>
               <w:t>新菜单</w:t>
             </w:r>
@@ -3116,27 +2871,23 @@
               <w:ind w:firstLineChars="0"/>
               <w:rPr>
                 <w:rFonts w:asciiTheme="minorEastAsia" w:hAnsiTheme="minorEastAsia"/>
-                <w:lang w:val="en-US"/>
               </w:rPr>
             </w:pPr>
             <w:r>
               <w:rPr>
                 <w:rFonts w:asciiTheme="minorEastAsia" w:hAnsiTheme="minorEastAsia" w:hint="eastAsia"/>
-                <w:lang w:val="en-US"/>
               </w:rPr>
               <w:t>仅对</w:t>
             </w:r>
             <w:r>
               <w:rPr>
                 <w:rFonts w:asciiTheme="minorEastAsia" w:hAnsiTheme="minorEastAsia"/>
-                <w:lang w:val="en-US"/>
               </w:rPr>
               <w:t>CB</w:t>
             </w:r>
             <w:r>
               <w:rPr>
                 <w:rFonts w:asciiTheme="minorEastAsia" w:hAnsiTheme="minorEastAsia" w:hint="eastAsia"/>
-                <w:lang w:val="en-US"/>
               </w:rPr>
               <w:t>租户显示</w:t>
             </w:r>
@@ -3149,14 +2900,12 @@
           <w:p>
             <w:pPr>
               <w:rPr>
-                <w:rFonts w:asciiTheme="minorEastAsia" w:hAnsiTheme="minorEastAsia" w:hint="eastAsia"/>
-                <w:lang w:val="en-US"/>
+                <w:rFonts w:asciiTheme="minorEastAsia" w:hAnsiTheme="minorEastAsia"/>
               </w:rPr>
             </w:pPr>
             <w:r>
               <w:rPr>
                 <w:rFonts w:asciiTheme="minorEastAsia" w:hAnsiTheme="minorEastAsia"/>
-                <w:lang w:val="en-US"/>
               </w:rPr>
               <w:t>联通版本特有</w:t>
             </w:r>
@@ -3164,13 +2913,7 @@
         </w:tc>
       </w:tr>
     </w:tbl>
-    <w:p>
-      <w:pPr>
-        <w:rPr>
-          <w:lang w:val="en-US"/>
-        </w:rPr>
-      </w:pPr>
-    </w:p>
+    <w:p/>
     <w:p>
       <w:pPr>
         <w:pStyle w:val="1"/>
@@ -3178,15 +2921,11 @@
           <w:ilvl w:val="0"/>
           <w:numId w:val="8"/>
         </w:numPr>
-        <w:rPr>
-          <w:lang w:val="en-US"/>
-        </w:rPr>
       </w:pPr>
       <w:bookmarkStart w:id="3" w:name="_Toc97233054"/>
       <w:r>
         <w:rPr>
           <w:rFonts w:hint="eastAsia"/>
-          <w:lang w:val="en-US"/>
         </w:rPr>
         <w:lastRenderedPageBreak/>
         <w:t>流程</w:t>
@@ -3196,27 +2935,17 @@
     <w:p>
       <w:pPr>
         <w:pStyle w:val="2"/>
-        <w:rPr>
-          <w:lang w:val="en-US"/>
-        </w:rPr>
       </w:pPr>
       <w:bookmarkStart w:id="4" w:name="_Toc97233055"/>
       <w:r>
-        <w:rPr>
-          <w:lang w:val="en-US"/>
-        </w:rPr>
         <w:t>2</w:t>
       </w:r>
       <w:r>
-        <w:rPr>
-          <w:lang w:val="en-US"/>
-        </w:rPr>
         <w:t xml:space="preserve">.1 </w:t>
       </w:r>
       <w:r>
         <w:rPr>
           <w:rFonts w:hint="eastAsia"/>
-          <w:lang w:val="en-US"/>
         </w:rPr>
         <w:t>开通操作流程</w:t>
       </w:r>
@@ -3225,21 +2954,16 @@
     <w:p>
       <w:pPr>
         <w:ind w:left="360"/>
-        <w:rPr>
-          <w:lang w:val="en-US"/>
-        </w:rPr>
-      </w:pPr>
-      <w:r>
-        <w:rPr>
-          <w:rFonts w:hint="eastAsia"/>
-          <w:lang w:val="en-US"/>
+      </w:pPr>
+      <w:r>
+        <w:rPr>
+          <w:rFonts w:hint="eastAsia"/>
         </w:rPr>
         <w:t>租户及用户</w:t>
       </w:r>
       <w:r>
         <w:rPr>
           <w:rFonts w:hint="eastAsia"/>
-          <w:lang w:val="en-US"/>
         </w:rPr>
         <w:t>开通流程如下：</w:t>
       </w:r>
@@ -3252,59 +2976,55 @@
           <w:numId w:val="5"/>
         </w:numPr>
         <w:ind w:left="851" w:firstLineChars="0" w:hanging="491"/>
-        <w:rPr>
-          <w:lang w:val="en-US"/>
-        </w:rPr>
-      </w:pPr>
-      <w:r>
-        <w:rPr>
-          <w:rFonts w:hint="eastAsia"/>
-          <w:lang w:val="en-US"/>
+      </w:pPr>
+      <w:r>
+        <w:rPr>
+          <w:rFonts w:hint="eastAsia"/>
         </w:rPr>
         <w:t>由</w:t>
       </w:r>
       <w:r>
-        <w:rPr>
-          <w:lang w:val="en-US"/>
-        </w:rPr>
         <w:t>CB</w:t>
       </w:r>
       <w:r>
         <w:rPr>
           <w:rFonts w:hint="eastAsia"/>
-          <w:lang w:val="en-US"/>
-        </w:rPr>
-        <w:t>同步过来的待开通租户显示在“C</w:t>
-      </w:r>
-      <w:r>
-        <w:rPr>
-          <w:lang w:val="en-US"/>
-        </w:rPr>
-        <w:t>B系统”-&gt;</w:t>
-      </w:r>
-      <w:r>
-        <w:rPr>
-          <w:lang w:val="en-US"/>
-        </w:rPr>
+        </w:rPr>
+        <w:t>同步过来的待开通租户显示在“</w:t>
+      </w:r>
+      <w:r>
+        <w:rPr>
+          <w:rFonts w:hint="eastAsia"/>
+        </w:rPr>
+        <w:t>C</w:t>
+      </w:r>
+      <w:r>
+        <w:t>B</w:t>
+      </w:r>
+      <w:r>
+        <w:t>系统</w:t>
+      </w:r>
+      <w:r>
+        <w:t>”-&gt;</w:t>
+      </w:r>
+      <w:r>
         <w:t>”</w:t>
       </w:r>
       <w:r>
         <w:rPr>
           <w:rFonts w:hint="eastAsia"/>
-          <w:lang w:val="en-US"/>
         </w:rPr>
         <w:t>租户管理</w:t>
       </w:r>
       <w:r>
-        <w:rPr>
-          <w:lang w:val="en-US"/>
-        </w:rPr>
-        <w:t>”中</w:t>
-      </w:r>
-      <w:r>
-        <w:rPr>
-          <w:rFonts w:hint="eastAsia"/>
-          <w:lang w:val="en-US"/>
+        <w:t>”</w:t>
+      </w:r>
+      <w:r>
+        <w:t>中</w:t>
+      </w:r>
+      <w:r>
+        <w:rPr>
+          <w:rFonts w:hint="eastAsia"/>
         </w:rPr>
         <w:t>，租户状态是“待开通”</w:t>
       </w:r>
@@ -3317,88 +3037,82 @@
           <w:numId w:val="5"/>
         </w:numPr>
         <w:ind w:left="851" w:firstLineChars="0" w:hanging="491"/>
-        <w:rPr>
-          <w:lang w:val="en-US"/>
-        </w:rPr>
-      </w:pPr>
-      <w:r>
-        <w:rPr>
-          <w:rFonts w:hint="eastAsia"/>
-          <w:lang w:val="en-US"/>
+      </w:pPr>
+      <w:r>
+        <w:rPr>
+          <w:rFonts w:hint="eastAsia"/>
         </w:rPr>
         <w:t>由</w:t>
       </w:r>
       <w:r>
-        <w:rPr>
-          <w:lang w:val="en-US"/>
-        </w:rPr>
         <w:t>CB</w:t>
       </w:r>
       <w:r>
         <w:rPr>
           <w:rFonts w:hint="eastAsia"/>
-          <w:lang w:val="en-US"/>
         </w:rPr>
         <w:t>同步过来的待开通</w:t>
       </w:r>
       <w:r>
         <w:rPr>
           <w:rFonts w:hint="eastAsia"/>
-          <w:lang w:val="en-US"/>
         </w:rPr>
         <w:t>用户</w:t>
       </w:r>
       <w:r>
         <w:rPr>
           <w:rFonts w:hint="eastAsia"/>
-          <w:lang w:val="en-US"/>
-        </w:rPr>
-        <w:t>显示在“C</w:t>
-      </w:r>
-      <w:r>
-        <w:rPr>
-          <w:lang w:val="en-US"/>
-        </w:rPr>
-        <w:t>B系统”-&gt;”</w:t>
-      </w:r>
-      <w:r>
-        <w:rPr>
-          <w:rFonts w:hint="eastAsia"/>
-          <w:lang w:val="en-US"/>
+        </w:rPr>
+        <w:t>显示在“</w:t>
+      </w:r>
+      <w:r>
+        <w:rPr>
+          <w:rFonts w:hint="eastAsia"/>
+        </w:rPr>
+        <w:t>C</w:t>
+      </w:r>
+      <w:r>
+        <w:t>B</w:t>
+      </w:r>
+      <w:r>
+        <w:t>系统</w:t>
+      </w:r>
+      <w:r>
+        <w:t>”-&gt;”</w:t>
+      </w:r>
+      <w:r>
+        <w:rPr>
+          <w:rFonts w:hint="eastAsia"/>
         </w:rPr>
         <w:t>用</w:t>
       </w:r>
       <w:r>
         <w:rPr>
           <w:rFonts w:hint="eastAsia"/>
-          <w:lang w:val="en-US"/>
         </w:rPr>
         <w:t>户管理</w:t>
       </w:r>
       <w:r>
-        <w:rPr>
-          <w:lang w:val="en-US"/>
-        </w:rPr>
-        <w:t>”中</w:t>
-      </w:r>
-      <w:r>
-        <w:rPr>
-          <w:rFonts w:hint="eastAsia"/>
-          <w:lang w:val="en-US"/>
+        <w:t>”</w:t>
+      </w:r>
+      <w:r>
+        <w:t>中</w:t>
+      </w:r>
+      <w:r>
+        <w:rPr>
+          <w:rFonts w:hint="eastAsia"/>
         </w:rPr>
         <w:t>，</w:t>
       </w:r>
       <w:r>
         <w:rPr>
           <w:rFonts w:hint="eastAsia"/>
-          <w:lang w:val="en-US"/>
         </w:rPr>
         <w:t>用户</w:t>
       </w:r>
       <w:r>
         <w:rPr>
           <w:rFonts w:hint="eastAsia"/>
-          <w:lang w:val="en-US"/>
         </w:rPr>
         <w:t>状态是“待开通”</w:t>
       </w:r>
@@ -3411,35 +3125,40 @@
           <w:numId w:val="5"/>
         </w:numPr>
         <w:ind w:left="851" w:firstLineChars="0" w:hanging="491"/>
-        <w:rPr>
-          <w:lang w:val="en-US"/>
-        </w:rPr>
-      </w:pPr>
-      <w:r>
-        <w:rPr>
-          <w:rFonts w:hint="eastAsia"/>
-          <w:lang w:val="en-US"/>
+      </w:pPr>
+      <w:r>
+        <w:rPr>
+          <w:rFonts w:hint="eastAsia"/>
         </w:rPr>
         <w:t>运营管理员</w:t>
       </w:r>
       <w:r>
         <w:rPr>
           <w:rFonts w:hint="eastAsia"/>
-          <w:lang w:val="en-US"/>
-        </w:rPr>
-        <w:t>选择某个待开通租户开通。开通时，需提供租户的服务功能信息。 在租户开通后，将</w:t>
-      </w:r>
-      <w:r>
-        <w:rPr>
-          <w:rFonts w:hint="eastAsia"/>
-          <w:lang w:val="en-US"/>
+        </w:rPr>
+        <w:t>选择某个待开通租户开通。开通时，需提供租户的服务功能信息。</w:t>
+      </w:r>
+      <w:r>
+        <w:rPr>
+          <w:rFonts w:hint="eastAsia"/>
+        </w:rPr>
+        <w:t xml:space="preserve"> </w:t>
+      </w:r>
+      <w:r>
+        <w:rPr>
+          <w:rFonts w:hint="eastAsia"/>
+        </w:rPr>
+        <w:t>在租户开通后，将</w:t>
+      </w:r>
+      <w:r>
+        <w:rPr>
+          <w:rFonts w:hint="eastAsia"/>
         </w:rPr>
         <w:t>有</w:t>
       </w:r>
       <w:r>
         <w:rPr>
           <w:rFonts w:hint="eastAsia"/>
-          <w:lang w:val="en-US"/>
         </w:rPr>
         <w:t>如下的动作：</w:t>
       </w:r>
@@ -3452,21 +3171,16 @@
           <w:numId w:val="5"/>
         </w:numPr>
         <w:ind w:firstLineChars="0"/>
-        <w:rPr>
-          <w:lang w:val="en-US"/>
-        </w:rPr>
-      </w:pPr>
-      <w:r>
-        <w:rPr>
-          <w:rFonts w:hint="eastAsia"/>
-          <w:lang w:val="en-US"/>
+      </w:pPr>
+      <w:r>
+        <w:rPr>
+          <w:rFonts w:hint="eastAsia"/>
         </w:rPr>
         <w:t>在运营系统的原“租户管理”菜单中，显示该租户的信息</w:t>
       </w:r>
       <w:r>
         <w:rPr>
           <w:rFonts w:hint="eastAsia"/>
-          <w:lang w:val="en-US"/>
         </w:rPr>
         <w:t>；</w:t>
       </w:r>
@@ -3479,21 +3193,22 @@
           <w:numId w:val="5"/>
         </w:numPr>
         <w:ind w:firstLineChars="0"/>
-        <w:rPr>
-          <w:lang w:val="en-US"/>
-        </w:rPr>
-      </w:pPr>
-      <w:r>
-        <w:rPr>
-          <w:rFonts w:hint="eastAsia"/>
-          <w:lang w:val="en-US"/>
-        </w:rPr>
-        <w:t>租户信息同步到UAS</w:t>
-      </w:r>
-      <w:r>
-        <w:rPr>
-          <w:rFonts w:hint="eastAsia"/>
-          <w:lang w:val="en-US"/>
+      </w:pPr>
+      <w:r>
+        <w:rPr>
+          <w:rFonts w:hint="eastAsia"/>
+        </w:rPr>
+        <w:t>租户信息同步到</w:t>
+      </w:r>
+      <w:r>
+        <w:rPr>
+          <w:rFonts w:hint="eastAsia"/>
+        </w:rPr>
+        <w:t>UAS</w:t>
+      </w:r>
+      <w:r>
+        <w:rPr>
+          <w:rFonts w:hint="eastAsia"/>
         </w:rPr>
         <w:t>；</w:t>
       </w:r>
@@ -3506,27 +3221,19 @@
           <w:numId w:val="5"/>
         </w:numPr>
         <w:ind w:firstLineChars="0"/>
-        <w:rPr>
-          <w:lang w:val="en-US"/>
-        </w:rPr>
-      </w:pPr>
-      <w:r>
-        <w:rPr>
-          <w:rFonts w:hint="eastAsia"/>
-          <w:lang w:val="en-US"/>
+      </w:pPr>
+      <w:r>
+        <w:rPr>
+          <w:rFonts w:hint="eastAsia"/>
         </w:rPr>
         <w:t>待开通用户信息同步到</w:t>
       </w:r>
       <w:r>
-        <w:rPr>
-          <w:lang w:val="en-US"/>
-        </w:rPr>
         <w:t>UAS</w:t>
       </w:r>
       <w:r>
         <w:rPr>
           <w:rFonts w:hint="eastAsia"/>
-          <w:lang w:val="en-US"/>
         </w:rPr>
         <w:t>；</w:t>
       </w:r>
@@ -3539,96 +3246,76 @@
           <w:numId w:val="5"/>
         </w:numPr>
         <w:ind w:left="851" w:firstLineChars="0" w:hanging="491"/>
-        <w:rPr>
-          <w:lang w:val="en-US"/>
-        </w:rPr>
-      </w:pPr>
-      <w:r>
-        <w:rPr>
-          <w:rFonts w:hint="eastAsia"/>
-          <w:lang w:val="en-US"/>
+      </w:pPr>
+      <w:r>
+        <w:rPr>
+          <w:rFonts w:hint="eastAsia"/>
         </w:rPr>
         <w:t>租户管理员登录管控平台。在</w:t>
       </w:r>
       <w:r>
         <w:rPr>
           <w:rFonts w:hint="eastAsia"/>
-          <w:lang w:val="en-US"/>
         </w:rPr>
         <w:t>“</w:t>
       </w:r>
       <w:r>
         <w:rPr>
           <w:rFonts w:hint="eastAsia"/>
-          <w:lang w:val="en-US"/>
         </w:rPr>
         <w:t>开通退订管理</w:t>
       </w:r>
       <w:r>
-        <w:rPr>
-          <w:lang w:val="en-US"/>
-        </w:rPr>
         <w:t>”-&gt;</w:t>
       </w:r>
       <w:r>
         <w:rPr>
           <w:rFonts w:hint="eastAsia"/>
-          <w:lang w:val="en-US"/>
         </w:rPr>
         <w:t>“</w:t>
       </w:r>
       <w:r>
         <w:rPr>
           <w:rFonts w:hint="eastAsia"/>
-          <w:lang w:val="en-US"/>
         </w:rPr>
         <w:t>待开通用户</w:t>
       </w:r>
       <w:r>
-        <w:rPr>
-          <w:lang w:val="en-US"/>
-        </w:rPr>
         <w:t>”</w:t>
       </w:r>
       <w:r>
         <w:rPr>
           <w:rFonts w:hint="eastAsia"/>
-          <w:lang w:val="en-US"/>
         </w:rPr>
         <w:t>中</w:t>
       </w:r>
       <w:r>
         <w:rPr>
           <w:rFonts w:hint="eastAsia"/>
-          <w:lang w:val="en-US"/>
         </w:rPr>
         <w:t>开通用户。</w:t>
       </w:r>
       <w:r>
         <w:rPr>
           <w:rFonts w:hint="eastAsia"/>
-          <w:lang w:val="en-US"/>
         </w:rPr>
         <w:t>开通时，需补充用户的机构信息。</w:t>
       </w:r>
       <w:r>
         <w:rPr>
           <w:rFonts w:hint="eastAsia"/>
-          <w:lang w:val="en-US"/>
         </w:rPr>
         <w:t>在用户开通后，将</w:t>
       </w:r>
       <w:r>
         <w:rPr>
           <w:rFonts w:hint="eastAsia"/>
-          <w:lang w:val="en-US"/>
         </w:rPr>
         <w:t>有</w:t>
       </w:r>
       <w:r>
         <w:rPr>
           <w:rFonts w:hint="eastAsia"/>
-          <w:lang w:val="en-US"/>
         </w:rPr>
         <w:t>如下的动作：</w:t>
       </w:r>
@@ -3641,14 +3328,10 @@
           <w:numId w:val="5"/>
         </w:numPr>
         <w:ind w:firstLineChars="0"/>
-        <w:rPr>
-          <w:lang w:val="en-US"/>
-        </w:rPr>
-      </w:pPr>
-      <w:r>
-        <w:rPr>
-          <w:rFonts w:hint="eastAsia"/>
-          <w:lang w:val="en-US"/>
+      </w:pPr>
+      <w:r>
+        <w:rPr>
+          <w:rFonts w:hint="eastAsia"/>
         </w:rPr>
         <w:t>在“统一认证授权系统”中，被开通的用户显示在“用户”列表中；</w:t>
       </w:r>
@@ -3661,27 +3344,19 @@
           <w:numId w:val="5"/>
         </w:numPr>
         <w:ind w:firstLineChars="0"/>
-        <w:rPr>
-          <w:lang w:val="en-US"/>
-        </w:rPr>
-      </w:pPr>
-      <w:r>
-        <w:rPr>
-          <w:rFonts w:hint="eastAsia"/>
-          <w:lang w:val="en-US"/>
+      </w:pPr>
+      <w:r>
+        <w:rPr>
+          <w:rFonts w:hint="eastAsia"/>
         </w:rPr>
         <w:t>被开通的用户同步到</w:t>
       </w:r>
       <w:r>
-        <w:rPr>
-          <w:lang w:val="en-US"/>
-        </w:rPr>
         <w:t>MDM</w:t>
       </w:r>
       <w:r>
         <w:rPr>
           <w:rFonts w:hint="eastAsia"/>
-          <w:lang w:val="en-US"/>
         </w:rPr>
         <w:t>系统中；</w:t>
       </w:r>
@@ -3694,14 +3369,10 @@
           <w:numId w:val="5"/>
         </w:numPr>
         <w:ind w:firstLineChars="0"/>
-        <w:rPr>
-          <w:lang w:val="en-US"/>
-        </w:rPr>
-      </w:pPr>
-      <w:r>
-        <w:rPr>
-          <w:rFonts w:hint="eastAsia"/>
-          <w:lang w:val="en-US"/>
+      </w:pPr>
+      <w:r>
+        <w:rPr>
+          <w:rFonts w:hint="eastAsia"/>
         </w:rPr>
         <w:t>被开通的用户信息同步到运营系统中；</w:t>
       </w:r>
@@ -3710,14 +3381,10 @@
       <w:pPr>
         <w:pStyle w:val="a3"/>
         <w:ind w:left="1200" w:firstLineChars="0" w:firstLine="0"/>
-        <w:rPr>
-          <w:lang w:val="en-US"/>
-        </w:rPr>
       </w:pPr>
       <w:r>
         <w:rPr>
           <w:noProof/>
-          <w:lang w:val="en-US"/>
         </w:rPr>
         <w:drawing>
           <wp:inline distT="0" distB="0" distL="0" distR="0" wp14:anchorId="5BA64494" wp14:editId="14A1C3A0">
@@ -3759,29 +3426,21 @@
     <w:p>
       <w:pPr>
         <w:pStyle w:val="2"/>
-        <w:rPr>
-          <w:lang w:val="en-US"/>
-        </w:rPr>
       </w:pPr>
       <w:bookmarkStart w:id="5" w:name="_Toc97233056"/>
       <w:r>
-        <w:rPr>
-          <w:lang w:val="en-US"/>
-        </w:rPr>
         <w:lastRenderedPageBreak/>
         <w:t xml:space="preserve">2.2 </w:t>
       </w:r>
       <w:r>
         <w:rPr>
           <w:rFonts w:hint="eastAsia"/>
-          <w:lang w:val="en-US"/>
         </w:rPr>
         <w:t>用户退订</w:t>
       </w:r>
       <w:r>
         <w:rPr>
           <w:rFonts w:hint="eastAsia"/>
-          <w:lang w:val="en-US"/>
         </w:rPr>
         <w:t>操作流程</w:t>
       </w:r>
@@ -3792,14 +3451,10 @@
         <w:pStyle w:val="a3"/>
         <w:ind w:left="1200" w:firstLineChars="0" w:firstLine="0"/>
         <w:jc w:val="center"/>
-        <w:rPr>
-          <w:lang w:val="en-US"/>
-        </w:rPr>
       </w:pPr>
       <w:r>
         <w:rPr>
           <w:noProof/>
-          <w:lang w:val="en-US"/>
         </w:rPr>
         <w:drawing>
           <wp:inline distT="0" distB="0" distL="0" distR="0" wp14:anchorId="0EDBF93E" wp14:editId="6A4C04FF">
@@ -3841,14 +3496,10 @@
     <w:p>
       <w:pPr>
         <w:ind w:left="360"/>
-        <w:rPr>
-          <w:lang w:val="en-US"/>
-        </w:rPr>
-      </w:pPr>
-      <w:r>
-        <w:rPr>
-          <w:rFonts w:hint="eastAsia"/>
-          <w:lang w:val="en-US"/>
+      </w:pPr>
+      <w:r>
+        <w:rPr>
+          <w:rFonts w:hint="eastAsia"/>
         </w:rPr>
         <w:t>用户退订流程如下：</w:t>
       </w:r>
@@ -3861,123 +3512,112 @@
           <w:numId w:val="11"/>
         </w:numPr>
         <w:ind w:left="851" w:firstLineChars="0" w:hanging="491"/>
-        <w:rPr>
-          <w:lang w:val="en-US"/>
-        </w:rPr>
-      </w:pPr>
-      <w:r>
-        <w:rPr>
-          <w:rFonts w:hint="eastAsia"/>
-          <w:lang w:val="en-US"/>
+      </w:pPr>
+      <w:r>
+        <w:rPr>
+          <w:rFonts w:hint="eastAsia"/>
         </w:rPr>
         <w:t>由</w:t>
       </w:r>
       <w:r>
-        <w:rPr>
-          <w:lang w:val="en-US"/>
-        </w:rPr>
         <w:t>CB</w:t>
       </w:r>
       <w:r>
         <w:rPr>
           <w:rFonts w:hint="eastAsia"/>
-          <w:lang w:val="en-US"/>
         </w:rPr>
         <w:t>同步过来的待</w:t>
       </w:r>
       <w:r>
         <w:rPr>
           <w:rFonts w:hint="eastAsia"/>
-          <w:lang w:val="en-US"/>
         </w:rPr>
         <w:t>退订</w:t>
       </w:r>
       <w:r>
         <w:rPr>
           <w:rFonts w:hint="eastAsia"/>
-          <w:lang w:val="en-US"/>
         </w:rPr>
         <w:t>用户</w:t>
       </w:r>
       <w:r>
         <w:rPr>
           <w:rFonts w:hint="eastAsia"/>
-          <w:lang w:val="en-US"/>
         </w:rPr>
         <w:t>状态</w:t>
       </w:r>
       <w:r>
         <w:rPr>
           <w:rFonts w:hint="eastAsia"/>
-          <w:lang w:val="en-US"/>
         </w:rPr>
         <w:t>更新</w:t>
       </w:r>
       <w:r>
         <w:rPr>
           <w:rFonts w:hint="eastAsia"/>
-          <w:lang w:val="en-US"/>
-        </w:rPr>
-        <w:t>在“C</w:t>
-      </w:r>
-      <w:r>
-        <w:rPr>
-          <w:lang w:val="en-US"/>
-        </w:rPr>
-        <w:t>B系统”-&gt;”</w:t>
-      </w:r>
-      <w:r>
-        <w:rPr>
-          <w:rFonts w:hint="eastAsia"/>
-          <w:lang w:val="en-US"/>
+        </w:rPr>
+        <w:t>在“</w:t>
+      </w:r>
+      <w:r>
+        <w:rPr>
+          <w:rFonts w:hint="eastAsia"/>
+        </w:rPr>
+        <w:t>C</w:t>
+      </w:r>
+      <w:r>
+        <w:t>B</w:t>
+      </w:r>
+      <w:r>
+        <w:t>系统</w:t>
+      </w:r>
+      <w:r>
+        <w:t>”-&gt;”</w:t>
+      </w:r>
+      <w:r>
+        <w:rPr>
+          <w:rFonts w:hint="eastAsia"/>
         </w:rPr>
         <w:t>用</w:t>
       </w:r>
       <w:r>
         <w:rPr>
           <w:rFonts w:hint="eastAsia"/>
-          <w:lang w:val="en-US"/>
         </w:rPr>
         <w:t>户管理</w:t>
       </w:r>
       <w:r>
-        <w:rPr>
-          <w:lang w:val="en-US"/>
-        </w:rPr>
-        <w:t>”中</w:t>
-      </w:r>
-      <w:r>
-        <w:rPr>
-          <w:rFonts w:hint="eastAsia"/>
-          <w:lang w:val="en-US"/>
+        <w:t>”</w:t>
+      </w:r>
+      <w:r>
+        <w:t>中</w:t>
+      </w:r>
+      <w:r>
+        <w:rPr>
+          <w:rFonts w:hint="eastAsia"/>
         </w:rPr>
         <w:t>，</w:t>
       </w:r>
       <w:r>
         <w:rPr>
           <w:rFonts w:hint="eastAsia"/>
-          <w:lang w:val="en-US"/>
         </w:rPr>
         <w:t>用户</w:t>
       </w:r>
       <w:r>
         <w:rPr>
           <w:rFonts w:hint="eastAsia"/>
-          <w:lang w:val="en-US"/>
         </w:rPr>
         <w:t>状态是“待</w:t>
       </w:r>
       <w:r>
         <w:rPr>
           <w:rFonts w:hint="eastAsia"/>
-          <w:lang w:val="en-US"/>
         </w:rPr>
         <w:t>退订</w:t>
       </w:r>
       <w:r>
         <w:rPr>
           <w:rFonts w:hint="eastAsia"/>
-          <w:lang w:val="en-US"/>
         </w:rPr>
         <w:t>”</w:t>
       </w:r>
@@ -3990,117 +3630,94 @@
           <w:numId w:val="11"/>
         </w:numPr>
         <w:ind w:left="851" w:firstLineChars="0" w:hanging="491"/>
-        <w:rPr>
-          <w:lang w:val="en-US"/>
-        </w:rPr>
-      </w:pPr>
-      <w:r>
-        <w:rPr>
-          <w:rFonts w:hint="eastAsia"/>
-          <w:lang w:val="en-US"/>
+      </w:pPr>
+      <w:r>
+        <w:rPr>
+          <w:rFonts w:hint="eastAsia"/>
         </w:rPr>
         <w:t>租户管理员登录管控平台。在</w:t>
       </w:r>
       <w:r>
         <w:rPr>
           <w:rFonts w:hint="eastAsia"/>
-          <w:lang w:val="en-US"/>
         </w:rPr>
         <w:t>“</w:t>
       </w:r>
       <w:r>
         <w:rPr>
           <w:rFonts w:hint="eastAsia"/>
-          <w:lang w:val="en-US"/>
         </w:rPr>
         <w:t>开通退订管理</w:t>
       </w:r>
       <w:r>
-        <w:rPr>
-          <w:lang w:val="en-US"/>
-        </w:rPr>
         <w:t>”-&gt;</w:t>
       </w:r>
       <w:r>
         <w:rPr>
           <w:rFonts w:hint="eastAsia"/>
-          <w:lang w:val="en-US"/>
         </w:rPr>
         <w:t>“</w:t>
       </w:r>
       <w:r>
         <w:rPr>
           <w:rFonts w:hint="eastAsia"/>
-          <w:lang w:val="en-US"/>
         </w:rPr>
         <w:t>待</w:t>
       </w:r>
       <w:r>
         <w:rPr>
           <w:rFonts w:hint="eastAsia"/>
-          <w:lang w:val="en-US"/>
         </w:rPr>
         <w:t>退订</w:t>
       </w:r>
       <w:r>
         <w:rPr>
           <w:rFonts w:hint="eastAsia"/>
-          <w:lang w:val="en-US"/>
         </w:rPr>
         <w:t>用户</w:t>
       </w:r>
       <w:r>
-        <w:rPr>
-          <w:lang w:val="en-US"/>
-        </w:rPr>
         <w:t>”</w:t>
       </w:r>
       <w:r>
         <w:rPr>
           <w:rFonts w:hint="eastAsia"/>
-          <w:lang w:val="en-US"/>
         </w:rPr>
         <w:t>中</w:t>
       </w:r>
       <w:r>
         <w:rPr>
           <w:rFonts w:hint="eastAsia"/>
-          <w:lang w:val="en-US"/>
         </w:rPr>
         <w:t>退订</w:t>
       </w:r>
       <w:r>
         <w:rPr>
           <w:rFonts w:hint="eastAsia"/>
-          <w:lang w:val="en-US"/>
         </w:rPr>
         <w:t>用户。在用户</w:t>
       </w:r>
       <w:r>
         <w:rPr>
           <w:rFonts w:hint="eastAsia"/>
-          <w:lang w:val="en-US"/>
         </w:rPr>
         <w:t>退订</w:t>
       </w:r>
       <w:r>
         <w:rPr>
           <w:rFonts w:hint="eastAsia"/>
-          <w:lang w:val="en-US"/>
         </w:rPr>
         <w:t>后，将</w:t>
       </w:r>
       <w:r>
         <w:rPr>
           <w:rFonts w:hint="eastAsia"/>
-          <w:lang w:val="en-US"/>
         </w:rPr>
         <w:t>有</w:t>
       </w:r>
       <w:r>
         <w:rPr>
           <w:rFonts w:hint="eastAsia"/>
-          <w:lang w:val="en-US"/>
         </w:rPr>
         <w:t>如下的动作：</w:t>
       </w:r>
@@ -4113,42 +3730,34 @@
           <w:numId w:val="11"/>
         </w:numPr>
         <w:ind w:firstLineChars="0"/>
-        <w:rPr>
-          <w:lang w:val="en-US"/>
-        </w:rPr>
-      </w:pPr>
-      <w:r>
-        <w:rPr>
-          <w:rFonts w:hint="eastAsia"/>
-          <w:lang w:val="en-US"/>
+      </w:pPr>
+      <w:r>
+        <w:rPr>
+          <w:rFonts w:hint="eastAsia"/>
         </w:rPr>
         <w:t>在“统一认证授权系统”中，</w:t>
       </w:r>
       <w:r>
         <w:rPr>
           <w:rFonts w:hint="eastAsia"/>
-          <w:lang w:val="en-US"/>
         </w:rPr>
         <w:t>被退订的</w:t>
       </w:r>
       <w:r>
         <w:rPr>
           <w:rFonts w:hint="eastAsia"/>
-          <w:lang w:val="en-US"/>
         </w:rPr>
         <w:t>用户在“用户”列表中</w:t>
       </w:r>
       <w:r>
         <w:rPr>
           <w:rFonts w:hint="eastAsia"/>
-          <w:lang w:val="en-US"/>
         </w:rPr>
         <w:t>被删除</w:t>
       </w:r>
       <w:r>
         <w:rPr>
           <w:rFonts w:hint="eastAsia"/>
-          <w:lang w:val="en-US"/>
         </w:rPr>
         <w:t>；</w:t>
       </w:r>
@@ -4161,21 +3770,28 @@
           <w:numId w:val="11"/>
         </w:numPr>
         <w:ind w:firstLineChars="0"/>
-        <w:rPr>
-          <w:lang w:val="en-US"/>
-        </w:rPr>
-      </w:pPr>
-      <w:r>
-        <w:rPr>
-          <w:rFonts w:hint="eastAsia"/>
-          <w:lang w:val="en-US"/>
-        </w:rPr>
-        <w:t>在MDM系统中，已退订用户终端将被自动注销</w:t>
-      </w:r>
-      <w:r>
-        <w:rPr>
-          <w:rFonts w:hint="eastAsia"/>
-          <w:lang w:val="en-US"/>
+      </w:pPr>
+      <w:r>
+        <w:rPr>
+          <w:rFonts w:hint="eastAsia"/>
+        </w:rPr>
+        <w:t>在</w:t>
+      </w:r>
+      <w:r>
+        <w:rPr>
+          <w:rFonts w:hint="eastAsia"/>
+        </w:rPr>
+        <w:t>MDM</w:t>
+      </w:r>
+      <w:r>
+        <w:rPr>
+          <w:rFonts w:hint="eastAsia"/>
+        </w:rPr>
+        <w:t>系统中，已退订用户终端将被自动注销</w:t>
+      </w:r>
+      <w:r>
+        <w:rPr>
+          <w:rFonts w:hint="eastAsia"/>
         </w:rPr>
         <w:t>；</w:t>
       </w:r>
@@ -4188,34 +3804,31 @@
           <w:numId w:val="11"/>
         </w:numPr>
         <w:ind w:firstLineChars="0"/>
-        <w:rPr>
-          <w:lang w:val="en-US"/>
-        </w:rPr>
-      </w:pPr>
-      <w:r>
-        <w:rPr>
-          <w:rFonts w:hint="eastAsia"/>
-          <w:lang w:val="en-US"/>
+      </w:pPr>
+      <w:r>
+        <w:rPr>
+          <w:rFonts w:hint="eastAsia"/>
         </w:rPr>
         <w:t>被退订的用户信息显示在“</w:t>
       </w:r>
       <w:r>
         <w:rPr>
           <w:rFonts w:hint="eastAsia"/>
-          <w:lang w:val="en-US"/>
-        </w:rPr>
-        <w:t>开通退订管理”-</w:t>
-      </w:r>
-      <w:r>
-        <w:rPr>
-          <w:lang w:val="en-US"/>
-        </w:rPr>
+        </w:rPr>
+        <w:t>开通退订管理”</w:t>
+      </w:r>
+      <w:r>
+        <w:rPr>
+          <w:rFonts w:hint="eastAsia"/>
+        </w:rPr>
+        <w:t>-</w:t>
+      </w:r>
+      <w:r>
         <w:t>&gt;</w:t>
       </w:r>
       <w:r>
         <w:rPr>
           <w:rFonts w:hint="eastAsia"/>
-          <w:lang w:val="en-US"/>
         </w:rPr>
         <w:t>“已退订用户”列表中；</w:t>
       </w:r>
@@ -4228,21 +3841,16 @@
           <w:numId w:val="11"/>
         </w:numPr>
         <w:ind w:firstLineChars="0"/>
-        <w:rPr>
-          <w:lang w:val="en-US"/>
-        </w:rPr>
-      </w:pPr>
-      <w:r>
-        <w:rPr>
-          <w:rFonts w:hint="eastAsia"/>
-          <w:lang w:val="en-US"/>
+      </w:pPr>
+      <w:r>
+        <w:rPr>
+          <w:rFonts w:hint="eastAsia"/>
         </w:rPr>
         <w:t>被退订</w:t>
       </w:r>
       <w:r>
         <w:rPr>
           <w:rFonts w:hint="eastAsia"/>
-          <w:lang w:val="en-US"/>
         </w:rPr>
         <w:t>的用户信息同步到运营系统中；</w:t>
       </w:r>
@@ -4250,28 +3858,20 @@
     <w:p>
       <w:pPr>
         <w:pStyle w:val="2"/>
-        <w:rPr>
-          <w:lang w:val="en-US"/>
-        </w:rPr>
       </w:pPr>
       <w:bookmarkStart w:id="6" w:name="_Toc97233057"/>
       <w:r>
-        <w:rPr>
-          <w:lang w:val="en-US"/>
-        </w:rPr>
         <w:t xml:space="preserve">2.3 </w:t>
       </w:r>
       <w:r>
         <w:rPr>
           <w:rFonts w:hint="eastAsia"/>
-          <w:lang w:val="en-US"/>
         </w:rPr>
         <w:t>租</w:t>
       </w:r>
       <w:r>
         <w:rPr>
           <w:rFonts w:hint="eastAsia"/>
-          <w:lang w:val="en-US"/>
         </w:rPr>
         <w:t>户退订操作流程</w:t>
       </w:r>
@@ -4282,14 +3882,10 @@
         <w:pStyle w:val="a3"/>
         <w:ind w:left="1200" w:firstLineChars="0" w:firstLine="0"/>
         <w:jc w:val="center"/>
-        <w:rPr>
-          <w:lang w:val="en-US"/>
-        </w:rPr>
       </w:pPr>
       <w:r>
         <w:rPr>
           <w:noProof/>
-          <w:lang w:val="en-US"/>
         </w:rPr>
         <w:drawing>
           <wp:inline distT="0" distB="0" distL="0" distR="0" wp14:anchorId="7EB9F685" wp14:editId="2B0CF8D8">
@@ -4331,14 +3927,10 @@
     <w:p>
       <w:pPr>
         <w:ind w:left="360"/>
-        <w:rPr>
-          <w:lang w:val="en-US"/>
-        </w:rPr>
-      </w:pPr>
-      <w:r>
-        <w:rPr>
-          <w:rFonts w:hint="eastAsia"/>
-          <w:lang w:val="en-US"/>
+      </w:pPr>
+      <w:r>
+        <w:rPr>
+          <w:rFonts w:hint="eastAsia"/>
         </w:rPr>
         <w:lastRenderedPageBreak/>
         <w:t>租户</w:t>
@@ -4346,7 +3938,6 @@
       <w:r>
         <w:rPr>
           <w:rFonts w:hint="eastAsia"/>
-          <w:lang w:val="en-US"/>
         </w:rPr>
         <w:t>退订流程如下：</w:t>
       </w:r>
@@ -4359,116 +3950,106 @@
           <w:numId w:val="12"/>
         </w:numPr>
         <w:ind w:left="851" w:firstLineChars="0" w:hanging="491"/>
-        <w:rPr>
-          <w:lang w:val="en-US"/>
-        </w:rPr>
-      </w:pPr>
-      <w:r>
-        <w:rPr>
-          <w:rFonts w:hint="eastAsia"/>
-          <w:lang w:val="en-US"/>
+      </w:pPr>
+      <w:r>
+        <w:rPr>
+          <w:rFonts w:hint="eastAsia"/>
         </w:rPr>
         <w:t>由</w:t>
       </w:r>
       <w:r>
-        <w:rPr>
-          <w:lang w:val="en-US"/>
-        </w:rPr>
         <w:t>CB</w:t>
       </w:r>
       <w:r>
         <w:rPr>
           <w:rFonts w:hint="eastAsia"/>
-          <w:lang w:val="en-US"/>
         </w:rPr>
         <w:t>同步过来的待</w:t>
       </w:r>
       <w:r>
         <w:rPr>
           <w:rFonts w:hint="eastAsia"/>
-          <w:lang w:val="en-US"/>
         </w:rPr>
         <w:t>退订</w:t>
       </w:r>
       <w:r>
         <w:rPr>
           <w:rFonts w:hint="eastAsia"/>
-          <w:lang w:val="en-US"/>
         </w:rPr>
         <w:t>租户</w:t>
       </w:r>
       <w:r>
         <w:rPr>
           <w:rFonts w:hint="eastAsia"/>
-          <w:lang w:val="en-US"/>
         </w:rPr>
         <w:t>状态更新</w:t>
       </w:r>
       <w:r>
         <w:rPr>
           <w:rFonts w:hint="eastAsia"/>
-          <w:lang w:val="en-US"/>
-        </w:rPr>
-        <w:t>在“C</w:t>
-      </w:r>
-      <w:r>
-        <w:rPr>
-          <w:lang w:val="en-US"/>
-        </w:rPr>
-        <w:t>B系统”-&gt;”</w:t>
-      </w:r>
-      <w:r>
-        <w:rPr>
-          <w:rFonts w:hint="eastAsia"/>
-          <w:lang w:val="en-US"/>
+        </w:rPr>
+        <w:t>在“</w:t>
+      </w:r>
+      <w:r>
+        <w:rPr>
+          <w:rFonts w:hint="eastAsia"/>
+        </w:rPr>
+        <w:t>C</w:t>
+      </w:r>
+      <w:r>
+        <w:t>B</w:t>
+      </w:r>
+      <w:r>
+        <w:t>系统</w:t>
+      </w:r>
+      <w:r>
+        <w:t>”-&gt;”</w:t>
+      </w:r>
+      <w:r>
+        <w:rPr>
+          <w:rFonts w:hint="eastAsia"/>
         </w:rPr>
         <w:t>租</w:t>
       </w:r>
       <w:r>
         <w:rPr>
           <w:rFonts w:hint="eastAsia"/>
-          <w:lang w:val="en-US"/>
         </w:rPr>
         <w:t>户管理</w:t>
       </w:r>
       <w:r>
-        <w:rPr>
-          <w:lang w:val="en-US"/>
-        </w:rPr>
-        <w:t>”中</w:t>
-      </w:r>
-      <w:r>
-        <w:rPr>
-          <w:rFonts w:hint="eastAsia"/>
-          <w:lang w:val="en-US"/>
+        <w:t>”</w:t>
+      </w:r>
+      <w:r>
+        <w:t>中</w:t>
+      </w:r>
+      <w:r>
+        <w:rPr>
+          <w:rFonts w:hint="eastAsia"/>
         </w:rPr>
         <w:t>，</w:t>
       </w:r>
       <w:r>
         <w:rPr>
           <w:rFonts w:hint="eastAsia"/>
-          <w:lang w:val="en-US"/>
         </w:rPr>
         <w:t>租户</w:t>
       </w:r>
       <w:r>
         <w:rPr>
           <w:rFonts w:hint="eastAsia"/>
-          <w:lang w:val="en-US"/>
         </w:rPr>
         <w:t>状态是“待</w:t>
       </w:r>
       <w:r>
         <w:rPr>
           <w:rFonts w:hint="eastAsia"/>
-          <w:lang w:val="en-US"/>
         </w:rPr>
         <w:t>退订</w:t>
       </w:r>
       <w:r>
         <w:rPr>
           <w:rFonts w:hint="eastAsia"/>
-          <w:lang w:val="en-US"/>
         </w:rPr>
         <w:t>”</w:t>
       </w:r>
@@ -4481,95 +4062,76 @@
           <w:numId w:val="12"/>
         </w:numPr>
         <w:ind w:left="851" w:firstLineChars="0" w:hanging="491"/>
-        <w:rPr>
-          <w:lang w:val="en-US"/>
-        </w:rPr>
-      </w:pPr>
-      <w:r>
-        <w:rPr>
-          <w:rFonts w:hint="eastAsia"/>
-          <w:lang w:val="en-US"/>
+      </w:pPr>
+      <w:r>
+        <w:rPr>
+          <w:rFonts w:hint="eastAsia"/>
         </w:rPr>
         <w:t>运营管理员登录运营系统</w:t>
       </w:r>
       <w:r>
         <w:rPr>
           <w:rFonts w:hint="eastAsia"/>
-          <w:lang w:val="en-US"/>
         </w:rPr>
         <w:t>。在</w:t>
       </w:r>
       <w:r>
         <w:rPr>
           <w:rFonts w:hint="eastAsia"/>
-          <w:lang w:val="en-US"/>
         </w:rPr>
         <w:t>“</w:t>
       </w:r>
       <w:r>
-        <w:rPr>
-          <w:lang w:val="en-US"/>
-        </w:rPr>
-        <w:t>CB系统</w:t>
-      </w:r>
-      <w:r>
-        <w:rPr>
-          <w:lang w:val="en-US"/>
-        </w:rPr>
+        <w:t>CB</w:t>
+      </w:r>
+      <w:r>
+        <w:t>系统</w:t>
+      </w:r>
+      <w:r>
         <w:t>”-&gt;</w:t>
       </w:r>
       <w:r>
         <w:rPr>
           <w:rFonts w:hint="eastAsia"/>
-          <w:lang w:val="en-US"/>
         </w:rPr>
         <w:t>“</w:t>
       </w:r>
       <w:r>
         <w:rPr>
           <w:rFonts w:hint="eastAsia"/>
-          <w:lang w:val="en-US"/>
         </w:rPr>
         <w:t>租户管理</w:t>
       </w:r>
       <w:r>
-        <w:rPr>
-          <w:lang w:val="en-US"/>
-        </w:rPr>
         <w:t>”</w:t>
       </w:r>
       <w:r>
         <w:rPr>
           <w:rFonts w:hint="eastAsia"/>
-          <w:lang w:val="en-US"/>
         </w:rPr>
         <w:t>中退订</w:t>
       </w:r>
       <w:r>
         <w:rPr>
           <w:rFonts w:hint="eastAsia"/>
-          <w:lang w:val="en-US"/>
         </w:rPr>
         <w:t>租</w:t>
       </w:r>
       <w:r>
         <w:rPr>
           <w:rFonts w:hint="eastAsia"/>
-          <w:lang w:val="en-US"/>
         </w:rPr>
         <w:t>户。在</w:t>
       </w:r>
       <w:r>
         <w:rPr>
           <w:rFonts w:hint="eastAsia"/>
-          <w:lang w:val="en-US"/>
         </w:rPr>
         <w:t>租</w:t>
       </w:r>
       <w:r>
         <w:rPr>
           <w:rFonts w:hint="eastAsia"/>
-          <w:lang w:val="en-US"/>
         </w:rPr>
         <w:t>户退订后，将有如下的动作：</w:t>
       </w:r>
@@ -4582,14 +4144,10 @@
           <w:numId w:val="12"/>
         </w:numPr>
         <w:ind w:firstLineChars="0"/>
-        <w:rPr>
-          <w:lang w:val="en-US"/>
-        </w:rPr>
-      </w:pPr>
-      <w:r>
-        <w:rPr>
-          <w:rFonts w:hint="eastAsia"/>
-          <w:lang w:val="en-US"/>
+      </w:pPr>
+      <w:r>
+        <w:rPr>
+          <w:rFonts w:hint="eastAsia"/>
         </w:rPr>
         <w:t>在“运营系统”中，被退订的租户在“租户管理”列表中被删除；</w:t>
       </w:r>
@@ -4602,47 +4160,40 @@
           <w:numId w:val="12"/>
         </w:numPr>
         <w:ind w:firstLineChars="0"/>
-        <w:rPr>
-          <w:lang w:val="en-US"/>
-        </w:rPr>
-      </w:pPr>
-      <w:r>
-        <w:rPr>
-          <w:rFonts w:hint="eastAsia"/>
-          <w:lang w:val="en-US"/>
+      </w:pPr>
+      <w:r>
+        <w:rPr>
+          <w:rFonts w:hint="eastAsia"/>
         </w:rPr>
         <w:t>在“运营系统”中，被退订的租户在“</w:t>
       </w:r>
       <w:r>
-        <w:rPr>
-          <w:lang w:val="en-US"/>
-        </w:rPr>
-        <w:t>CB系统”-&gt;</w:t>
-      </w:r>
-      <w:r>
-        <w:rPr>
-          <w:rFonts w:hint="eastAsia"/>
-          <w:lang w:val="en-US"/>
+        <w:t>CB</w:t>
+      </w:r>
+      <w:r>
+        <w:t>系统</w:t>
+      </w:r>
+      <w:r>
+        <w:t>”-&gt;</w:t>
+      </w:r>
+      <w:r>
+        <w:rPr>
+          <w:rFonts w:hint="eastAsia"/>
         </w:rPr>
         <w:t>“</w:t>
       </w:r>
       <w:r>
         <w:rPr>
           <w:rFonts w:hint="eastAsia"/>
-          <w:lang w:val="en-US"/>
         </w:rPr>
         <w:t>租户管理</w:t>
       </w:r>
       <w:r>
-        <w:rPr>
-          <w:lang w:val="en-US"/>
-        </w:rPr>
         <w:t>”</w:t>
       </w:r>
       <w:r>
         <w:rPr>
           <w:rFonts w:hint="eastAsia"/>
-          <w:lang w:val="en-US"/>
         </w:rPr>
         <w:t>”中的状态被改为“已退订”状态；</w:t>
       </w:r>
@@ -4655,14 +4206,10 @@
           <w:numId w:val="12"/>
         </w:numPr>
         <w:ind w:firstLineChars="0"/>
-        <w:rPr>
-          <w:lang w:val="en-US"/>
-        </w:rPr>
-      </w:pPr>
-      <w:r>
-        <w:rPr>
-          <w:rFonts w:hint="eastAsia"/>
-          <w:lang w:val="en-US"/>
+      </w:pPr>
+      <w:r>
+        <w:rPr>
+          <w:rFonts w:hint="eastAsia"/>
         </w:rPr>
         <w:t>被退订的租户禁止登录管理门户；</w:t>
       </w:r>
@@ -4675,14 +4222,10 @@
           <w:numId w:val="12"/>
         </w:numPr>
         <w:ind w:firstLineChars="0"/>
-        <w:rPr>
-          <w:lang w:val="en-US"/>
-        </w:rPr>
-      </w:pPr>
-      <w:r>
-        <w:rPr>
-          <w:rFonts w:hint="eastAsia"/>
-          <w:lang w:val="en-US"/>
+      </w:pPr>
+      <w:r>
+        <w:rPr>
+          <w:rFonts w:hint="eastAsia"/>
         </w:rPr>
         <w:t>被退订的用户的终端将自动被注销；</w:t>
       </w:r>
@@ -4695,28 +4238,22 @@
           <w:numId w:val="12"/>
         </w:numPr>
         <w:ind w:firstLineChars="0"/>
-        <w:rPr>
-          <w:lang w:val="en-US"/>
-        </w:rPr>
-      </w:pPr>
-      <w:r>
-        <w:rPr>
-          <w:rFonts w:hint="eastAsia"/>
-          <w:lang w:val="en-US"/>
+      </w:pPr>
+      <w:r>
+        <w:rPr>
+          <w:rFonts w:hint="eastAsia"/>
         </w:rPr>
         <w:t>在“运营系统”中，被退订的租户</w:t>
       </w:r>
       <w:r>
         <w:rPr>
           <w:rFonts w:hint="eastAsia"/>
-          <w:lang w:val="en-US"/>
         </w:rPr>
         <w:t>下</w:t>
       </w:r>
       <w:r>
         <w:rPr>
           <w:rFonts w:hint="eastAsia"/>
-          <w:lang w:val="en-US"/>
         </w:rPr>
         <w:t>的所有用户的状态都被改成“已退订”</w:t>
       </w:r>
@@ -4728,22 +4265,17 @@
           <w:ilvl w:val="0"/>
           <w:numId w:val="8"/>
         </w:numPr>
-        <w:rPr>
-          <w:lang w:val="en-US"/>
-        </w:rPr>
       </w:pPr>
       <w:bookmarkStart w:id="7" w:name="_Toc97233058"/>
       <w:r>
         <w:rPr>
           <w:rFonts w:hint="eastAsia"/>
-          <w:lang w:val="en-US"/>
         </w:rPr>
         <w:t>数据及</w:t>
       </w:r>
       <w:r>
         <w:rPr>
           <w:rFonts w:hint="eastAsia"/>
-          <w:lang w:val="en-US"/>
         </w:rPr>
         <w:t>状态描述</w:t>
       </w:r>
@@ -4752,55 +4284,35 @@
     <w:p>
       <w:pPr>
         <w:pStyle w:val="2"/>
-        <w:rPr>
-          <w:lang w:val="en-US"/>
-        </w:rPr>
       </w:pPr>
       <w:bookmarkStart w:id="8" w:name="_Toc97233059"/>
       <w:r>
-        <w:rPr>
-          <w:lang w:val="en-US"/>
-        </w:rPr>
         <w:t>3</w:t>
       </w:r>
       <w:r>
-        <w:rPr>
-          <w:lang w:val="en-US"/>
-        </w:rPr>
         <w:t xml:space="preserve">.1 </w:t>
       </w:r>
       <w:r>
         <w:rPr>
           <w:rFonts w:hint="eastAsia"/>
-          <w:lang w:val="en-US"/>
         </w:rPr>
         <w:t>运营系统中</w:t>
       </w:r>
       <w:r>
-        <w:rPr>
-          <w:lang w:val="en-US"/>
-        </w:rPr>
         <w:t>CB</w:t>
       </w:r>
       <w:r>
         <w:rPr>
           <w:rFonts w:hint="eastAsia"/>
-          <w:lang w:val="en-US"/>
         </w:rPr>
         <w:t>用户管理中的状态</w:t>
       </w:r>
       <w:bookmarkEnd w:id="8"/>
     </w:p>
     <w:p>
-      <w:pPr>
-        <w:rPr>
-          <w:lang w:val="en-US"/>
-        </w:rPr>
-      </w:pPr>
       <w:r>
         <w:rPr>
           <w:noProof/>
-          <w:lang w:val="en-US"/>
         </w:rPr>
         <w:drawing>
           <wp:inline distT="0" distB="0" distL="0" distR="0" wp14:anchorId="416AC721" wp14:editId="20C5A8E6">
@@ -4846,65 +4358,47 @@
         </w:drawing>
       </w:r>
     </w:p>
-    <w:p>
-      <w:pPr>
-        <w:rPr>
-          <w:lang w:val="en-US"/>
-        </w:rPr>
-      </w:pPr>
-    </w:p>
+    <w:p/>
     <w:p>
       <w:pPr>
         <w:ind w:left="1133" w:hangingChars="472" w:hanging="1133"/>
-        <w:rPr>
-          <w:lang w:val="en-US"/>
-        </w:rPr>
-      </w:pPr>
-      <w:r>
-        <w:rPr>
-          <w:rFonts w:hint="eastAsia"/>
-          <w:lang w:val="en-US"/>
+      </w:pPr>
+      <w:r>
+        <w:rPr>
+          <w:rFonts w:hint="eastAsia"/>
         </w:rPr>
         <w:t>开通状态</w:t>
       </w:r>
       <w:r>
         <w:rPr>
           <w:rFonts w:hint="eastAsia"/>
-          <w:lang w:val="en-US"/>
         </w:rPr>
         <w:t>：</w:t>
       </w:r>
       <w:r>
         <w:rPr>
           <w:rFonts w:hint="eastAsia"/>
-          <w:lang w:val="en-US"/>
         </w:rPr>
         <w:t>表示</w:t>
       </w:r>
       <w:r>
-        <w:rPr>
-          <w:lang w:val="en-US"/>
-        </w:rPr>
         <w:t>CB</w:t>
       </w:r>
       <w:r>
         <w:rPr>
           <w:rFonts w:hint="eastAsia"/>
-          <w:lang w:val="en-US"/>
         </w:rPr>
         <w:t>侧</w:t>
       </w:r>
       <w:r>
         <w:rPr>
           <w:rFonts w:hint="eastAsia"/>
-          <w:lang w:val="en-US"/>
         </w:rPr>
         <w:t>同步过来的用户状态以及租户管理员对该用户的状态操作</w:t>
       </w:r>
       <w:r>
         <w:rPr>
           <w:rFonts w:hint="eastAsia"/>
-          <w:lang w:val="en-US"/>
         </w:rPr>
         <w:t>，包括“待开通”、“已开通”、“待退订”和“已退订”。</w:t>
       </w:r>
@@ -4912,14 +4406,8 @@
     <w:p>
       <w:pPr>
         <w:ind w:left="1133" w:hangingChars="472" w:hanging="1133"/>
-        <w:rPr>
-          <w:lang w:val="en-US"/>
-        </w:rPr>
-      </w:pPr>
-      <w:r>
-        <w:rPr>
-          <w:lang w:val="en-US"/>
-        </w:rPr>
+      </w:pPr>
+      <w:r>
         <w:tab/>
       </w:r>
       <w:r>
@@ -4927,27 +4415,21 @@
           <w:rFonts w:hint="eastAsia"/>
           <w:b/>
           <w:bCs/>
-          <w:lang w:val="en-US"/>
         </w:rPr>
         <w:t>待开通</w:t>
       </w:r>
       <w:r>
         <w:rPr>
           <w:rFonts w:hint="eastAsia"/>
-          <w:lang w:val="en-US"/>
         </w:rPr>
         <w:t>：</w:t>
       </w:r>
       <w:r>
-        <w:rPr>
-          <w:lang w:val="en-US"/>
-        </w:rPr>
         <w:t>CB</w:t>
       </w:r>
       <w:r>
         <w:rPr>
           <w:rFonts w:hint="eastAsia"/>
-          <w:lang w:val="en-US"/>
         </w:rPr>
         <w:t>要求开通，但租户管理员尚未开通该用户；</w:t>
       </w:r>
@@ -4955,36 +4437,27 @@
     <w:p>
       <w:pPr>
         <w:ind w:leftChars="465" w:left="1116"/>
-        <w:rPr>
-          <w:lang w:val="en-US"/>
-        </w:rPr>
       </w:pPr>
       <w:r>
         <w:rPr>
           <w:rFonts w:hint="eastAsia"/>
           <w:b/>
           <w:bCs/>
-          <w:lang w:val="en-US"/>
         </w:rPr>
         <w:t>已开通</w:t>
       </w:r>
       <w:r>
         <w:rPr>
           <w:rFonts w:hint="eastAsia"/>
-          <w:lang w:val="en-US"/>
         </w:rPr>
         <w:t>：</w:t>
       </w:r>
       <w:r>
-        <w:rPr>
-          <w:lang w:val="en-US"/>
-        </w:rPr>
         <w:t>CB</w:t>
       </w:r>
       <w:r>
         <w:rPr>
           <w:rFonts w:hint="eastAsia"/>
-          <w:lang w:val="en-US"/>
         </w:rPr>
         <w:t>要求开通，且租户管理员已开通该用户；</w:t>
       </w:r>
@@ -4992,36 +4465,33 @@
     <w:p>
       <w:pPr>
         <w:ind w:leftChars="465" w:left="1116"/>
-        <w:rPr>
-          <w:lang w:val="en-US"/>
-        </w:rPr>
       </w:pPr>
       <w:r>
         <w:rPr>
           <w:rFonts w:hint="eastAsia"/>
           <w:b/>
           <w:bCs/>
-          <w:lang w:val="en-US"/>
         </w:rPr>
         <w:t>待退订</w:t>
       </w:r>
       <w:r>
         <w:rPr>
           <w:rFonts w:hint="eastAsia"/>
-          <w:lang w:val="en-US"/>
-        </w:rPr>
-        <w:t>：C</w:t>
-      </w:r>
-      <w:r>
-        <w:rPr>
-          <w:lang w:val="en-US"/>
-        </w:rPr>
+        </w:rPr>
+        <w:t>：</w:t>
+      </w:r>
+      <w:r>
+        <w:rPr>
+          <w:rFonts w:hint="eastAsia"/>
+        </w:rPr>
+        <w:t>C</w:t>
+      </w:r>
+      <w:r>
         <w:t>B</w:t>
       </w:r>
       <w:r>
         <w:rPr>
           <w:rFonts w:hint="eastAsia"/>
-          <w:lang w:val="en-US"/>
         </w:rPr>
         <w:t>要求退订，但租户管理员尚未退订该用户；</w:t>
       </w:r>
@@ -5029,36 +4499,33 @@
     <w:p>
       <w:pPr>
         <w:ind w:leftChars="465" w:left="1116"/>
-        <w:rPr>
-          <w:lang w:val="en-US"/>
-        </w:rPr>
       </w:pPr>
       <w:r>
         <w:rPr>
           <w:rFonts w:hint="eastAsia"/>
           <w:b/>
           <w:bCs/>
-          <w:lang w:val="en-US"/>
         </w:rPr>
         <w:t>已退订</w:t>
       </w:r>
       <w:r>
         <w:rPr>
           <w:rFonts w:hint="eastAsia"/>
-          <w:lang w:val="en-US"/>
-        </w:rPr>
-        <w:t>：C</w:t>
-      </w:r>
-      <w:r>
-        <w:rPr>
-          <w:lang w:val="en-US"/>
-        </w:rPr>
+        </w:rPr>
+        <w:t>：</w:t>
+      </w:r>
+      <w:r>
+        <w:rPr>
+          <w:rFonts w:hint="eastAsia"/>
+        </w:rPr>
+        <w:t>C</w:t>
+      </w:r>
+      <w:r>
         <w:t>B</w:t>
       </w:r>
       <w:r>
         <w:rPr>
           <w:rFonts w:hint="eastAsia"/>
-          <w:lang w:val="en-US"/>
         </w:rPr>
         <w:t>要求退订，且租户管理员尚已退订该用户；</w:t>
       </w:r>
@@ -5066,126 +4533,102 @@
     <w:p>
       <w:pPr>
         <w:ind w:left="1133" w:hangingChars="472" w:hanging="1133"/>
-        <w:rPr>
-          <w:lang w:val="en-US"/>
-        </w:rPr>
       </w:pPr>
     </w:p>
     <w:p>
       <w:pPr>
         <w:ind w:left="1133" w:hangingChars="472" w:hanging="1133"/>
-        <w:rPr>
-          <w:lang w:val="en-US"/>
-        </w:rPr>
-      </w:pPr>
-      <w:r>
-        <w:rPr>
-          <w:rFonts w:hint="eastAsia"/>
-          <w:lang w:val="en-US"/>
+      </w:pPr>
+      <w:r>
+        <w:rPr>
+          <w:rFonts w:hint="eastAsia"/>
         </w:rPr>
         <w:t>设备状态：</w:t>
       </w:r>
       <w:r>
         <w:rPr>
           <w:rFonts w:hint="eastAsia"/>
-          <w:lang w:val="en-US"/>
         </w:rPr>
         <w:t>表示该用户的设备注册状态，包括</w:t>
       </w:r>
       <w:r>
         <w:rPr>
           <w:rFonts w:hint="eastAsia"/>
-          <w:lang w:val="en-US"/>
         </w:rPr>
         <w:t>“未注册”、</w:t>
       </w:r>
       <w:r>
         <w:rPr>
           <w:rFonts w:hint="eastAsia"/>
-          <w:lang w:val="en-US"/>
         </w:rPr>
         <w:t>“</w:t>
       </w:r>
       <w:r>
         <w:rPr>
           <w:rFonts w:hint="eastAsia"/>
-          <w:lang w:val="en-US"/>
         </w:rPr>
         <w:t>已注册</w:t>
       </w:r>
       <w:r>
         <w:rPr>
           <w:rFonts w:hint="eastAsia"/>
-          <w:lang w:val="en-US"/>
         </w:rPr>
         <w:t>”</w:t>
       </w:r>
       <w:r>
         <w:rPr>
           <w:rFonts w:hint="eastAsia"/>
-          <w:lang w:val="en-US"/>
         </w:rPr>
         <w:t>、</w:t>
       </w:r>
       <w:r>
         <w:rPr>
           <w:rFonts w:hint="eastAsia"/>
-          <w:lang w:val="en-US"/>
         </w:rPr>
         <w:t>“</w:t>
       </w:r>
       <w:r>
         <w:rPr>
           <w:rFonts w:hint="eastAsia"/>
-          <w:lang w:val="en-US"/>
         </w:rPr>
         <w:t>已注销</w:t>
       </w:r>
       <w:r>
         <w:rPr>
           <w:rFonts w:hint="eastAsia"/>
-          <w:lang w:val="en-US"/>
         </w:rPr>
         <w:t>”</w:t>
       </w:r>
       <w:r>
         <w:rPr>
           <w:rFonts w:hint="eastAsia"/>
-          <w:lang w:val="en-US"/>
         </w:rPr>
         <w:t>。</w:t>
       </w:r>
       <w:r>
-        <w:rPr>
-          <w:lang w:val="en-US"/>
-        </w:rPr>
         <w:t>MDM</w:t>
       </w:r>
       <w:r>
         <w:rPr>
           <w:rFonts w:hint="eastAsia"/>
-          <w:lang w:val="en-US"/>
         </w:rPr>
         <w:t>系统中</w:t>
       </w:r>
       <w:r>
         <w:rPr>
           <w:rFonts w:hint="eastAsia"/>
-          <w:lang w:val="en-US"/>
         </w:rPr>
         <w:t>“注销中”的状态</w:t>
       </w:r>
       <w:r>
         <w:rPr>
           <w:rFonts w:hint="eastAsia"/>
-          <w:lang w:val="en-US"/>
         </w:rPr>
         <w:t>在这里</w:t>
       </w:r>
       <w:r>
         <w:rPr>
           <w:rFonts w:hint="eastAsia"/>
-          <w:lang w:val="en-US"/>
         </w:rPr>
         <w:t>也属于“已注销”状态；</w:t>
       </w:r>
@@ -5193,279 +4636,259 @@
     <w:p>
       <w:pPr>
         <w:ind w:left="1133" w:hangingChars="472" w:hanging="1133"/>
-        <w:rPr>
-          <w:lang w:val="en-US"/>
-        </w:rPr>
       </w:pPr>
     </w:p>
     <w:p>
       <w:pPr>
         <w:ind w:left="1133" w:hangingChars="472" w:hanging="1133"/>
-        <w:rPr>
-          <w:lang w:val="en-US"/>
-        </w:rPr>
-      </w:pPr>
-      <w:r>
-        <w:rPr>
-          <w:rFonts w:hint="eastAsia"/>
-          <w:lang w:val="en-US"/>
+      </w:pPr>
+      <w:r>
+        <w:rPr>
+          <w:rFonts w:hint="eastAsia"/>
+        </w:rPr>
+        <w:t>号卡</w:t>
+      </w:r>
+      <w:r>
+        <w:rPr>
+          <w:rFonts w:hint="eastAsia"/>
+        </w:rPr>
+        <w:t>状态：</w:t>
+      </w:r>
+      <w:r>
+        <w:rPr>
+          <w:rFonts w:hint="eastAsia"/>
+        </w:rPr>
+        <w:t>表示</w:t>
+      </w:r>
+      <w:r>
+        <w:t>CB</w:t>
+      </w:r>
+      <w:r>
+        <w:rPr>
+          <w:rFonts w:hint="eastAsia"/>
+        </w:rPr>
+        <w:t>侧同步过来的用户</w:t>
+      </w:r>
+      <w:r>
+        <w:rPr>
+          <w:rFonts w:hint="eastAsia"/>
+        </w:rPr>
+        <w:t>状态</w:t>
+      </w:r>
+      <w:r>
+        <w:rPr>
+          <w:rFonts w:hint="eastAsia"/>
+        </w:rPr>
+        <w:t>，</w:t>
+      </w:r>
+      <w:r>
+        <w:rPr>
+          <w:rFonts w:hint="eastAsia"/>
+        </w:rPr>
+        <w:t>包括</w:t>
+      </w:r>
+      <w:r>
+        <w:rPr>
+          <w:rFonts w:hint="eastAsia"/>
+        </w:rPr>
+        <w:t>“正常”、</w:t>
+      </w:r>
+      <w:r>
+        <w:rPr>
+          <w:rFonts w:hint="eastAsia"/>
+        </w:rPr>
+        <w:t>“</w:t>
+      </w:r>
+      <w:r>
+        <w:rPr>
+          <w:rFonts w:hint="eastAsia"/>
+        </w:rPr>
+        <w:t>补</w:t>
+      </w:r>
+      <w:r>
+        <w:rPr>
+          <w:rFonts w:hint="eastAsia"/>
+        </w:rPr>
+        <w:t>/</w:t>
+      </w:r>
+      <w:r>
+        <w:rPr>
+          <w:rFonts w:hint="eastAsia"/>
+        </w:rPr>
+        <w:t>换卡</w:t>
+      </w:r>
+      <w:r>
+        <w:rPr>
+          <w:rFonts w:hint="eastAsia"/>
+        </w:rPr>
+        <w:t>”、“</w:t>
+      </w:r>
+      <w:r>
+        <w:rPr>
+          <w:rFonts w:hint="eastAsia"/>
+        </w:rPr>
+        <w:t>欠费停机</w:t>
+      </w:r>
+      <w:r>
+        <w:rPr>
+          <w:rFonts w:hint="eastAsia"/>
+        </w:rPr>
+        <w:t>”、“</w:t>
+      </w:r>
+      <w:r>
+        <w:rPr>
+          <w:rFonts w:hint="eastAsia"/>
+        </w:rPr>
+        <w:t>欠费销号</w:t>
+      </w:r>
+      <w:r>
+        <w:rPr>
+          <w:rFonts w:hint="eastAsia"/>
+        </w:rPr>
+        <w:t>”和“</w:t>
+      </w:r>
+      <w:r>
+        <w:rPr>
+          <w:rFonts w:hint="eastAsia"/>
+        </w:rPr>
+        <w:t>携号转网</w:t>
+      </w:r>
+      <w:r>
+        <w:rPr>
+          <w:rFonts w:hint="eastAsia"/>
+        </w:rPr>
+        <w:t>”</w:t>
+      </w:r>
+      <w:r>
+        <w:rPr>
+          <w:rFonts w:hint="eastAsia"/>
+        </w:rPr>
+        <w:t>。</w:t>
+      </w:r>
+    </w:p>
+    <w:p>
+      <w:r>
+        <w:rPr>
+          <w:rFonts w:hint="eastAsia"/>
+          <w:color w:val="FF0000"/>
         </w:rPr>
         <w:lastRenderedPageBreak/>
-        <w:t>号卡</w:t>
-      </w:r>
-      <w:r>
-        <w:rPr>
-          <w:rFonts w:hint="eastAsia"/>
-          <w:lang w:val="en-US"/>
+        <w:t>待明确的问题：</w:t>
+      </w:r>
+      <w:r>
+        <w:rPr>
+          <w:rFonts w:hint="eastAsia"/>
+          <w:color w:val="FF0000"/>
+        </w:rPr>
+        <w:t>在“欠费销号”、“</w:t>
+      </w:r>
+      <w:r>
+        <w:rPr>
+          <w:rFonts w:hint="eastAsia"/>
+          <w:color w:val="FF0000"/>
+        </w:rPr>
+        <w:t xml:space="preserve"> </w:t>
+      </w:r>
+      <w:r>
+        <w:rPr>
+          <w:rFonts w:hint="eastAsia"/>
+          <w:color w:val="FF0000"/>
+        </w:rPr>
+        <w:t>携号转网”后，</w:t>
+      </w:r>
+      <w:r>
+        <w:rPr>
+          <w:rFonts w:hint="eastAsia"/>
+          <w:color w:val="FF0000"/>
+        </w:rPr>
+        <w:t>B</w:t>
+      </w:r>
+      <w:r>
+        <w:rPr>
+          <w:rFonts w:hint="eastAsia"/>
+          <w:color w:val="FF0000"/>
+        </w:rPr>
+        <w:t>是否会收到用户退订状态</w:t>
+      </w:r>
+      <w:r>
+        <w:rPr>
+          <w:rFonts w:hint="eastAsia"/>
+          <w:color w:val="FF0000"/>
+        </w:rPr>
+        <w:t>的通知？</w:t>
+      </w:r>
+    </w:p>
+    <w:p>
+      <w:pPr>
+        <w:rPr>
+          <w:color w:val="FF0000"/>
+        </w:rPr>
+      </w:pPr>
+    </w:p>
+    <w:p>
+      <w:r>
+        <w:rPr>
+          <w:rFonts w:hint="eastAsia"/>
+        </w:rPr>
+        <w:t>用户</w:t>
+      </w:r>
+      <w:r>
+        <w:rPr>
+          <w:rFonts w:hint="eastAsia"/>
         </w:rPr>
         <w:t>状态：</w:t>
       </w:r>
       <w:r>
         <w:rPr>
           <w:rFonts w:hint="eastAsia"/>
-          <w:lang w:val="en-US"/>
         </w:rPr>
         <w:t>表示</w:t>
       </w:r>
       <w:r>
         <w:rPr>
-          <w:lang w:val="en-US"/>
-        </w:rPr>
-        <w:t>CB</w:t>
-      </w:r>
-      <w:r>
-        <w:rPr>
-          <w:rFonts w:hint="eastAsia"/>
-          <w:lang w:val="en-US"/>
-        </w:rPr>
-        <w:t>侧同步过来的用户</w:t>
-      </w:r>
-      <w:r>
-        <w:rPr>
-          <w:rFonts w:hint="eastAsia"/>
-          <w:lang w:val="en-US"/>
+          <w:rFonts w:hint="eastAsia"/>
+        </w:rPr>
+        <w:t>上述状态的综合</w:t>
+      </w:r>
+      <w:r>
+        <w:rPr>
+          <w:rFonts w:hint="eastAsia"/>
         </w:rPr>
         <w:t>状态</w:t>
       </w:r>
       <w:r>
         <w:rPr>
           <w:rFonts w:hint="eastAsia"/>
-          <w:lang w:val="en-US"/>
-        </w:rPr>
-        <w:t>，</w:t>
-      </w:r>
-      <w:r>
-        <w:rPr>
-          <w:rFonts w:hint="eastAsia"/>
-          <w:lang w:val="en-US"/>
-        </w:rPr>
-        <w:t>包括</w:t>
-      </w:r>
-      <w:r>
-        <w:rPr>
-          <w:rFonts w:hint="eastAsia"/>
-          <w:lang w:val="en-US"/>
-        </w:rPr>
-        <w:t>“正常”、</w:t>
-      </w:r>
-      <w:r>
-        <w:rPr>
-          <w:rFonts w:hint="eastAsia"/>
-          <w:lang w:val="en-US"/>
-        </w:rPr>
-        <w:t>“</w:t>
-      </w:r>
-      <w:r>
-        <w:rPr>
-          <w:rFonts w:hint="eastAsia"/>
-          <w:lang w:val="en-US"/>
-        </w:rPr>
-        <w:t>补/换卡</w:t>
-      </w:r>
-      <w:r>
-        <w:rPr>
-          <w:rFonts w:hint="eastAsia"/>
-          <w:lang w:val="en-US"/>
-        </w:rPr>
-        <w:t>”、“</w:t>
-      </w:r>
-      <w:r>
-        <w:rPr>
-          <w:rFonts w:hint="eastAsia"/>
-          <w:lang w:val="en-US"/>
-        </w:rPr>
-        <w:t>欠费停机</w:t>
-      </w:r>
-      <w:r>
-        <w:rPr>
-          <w:rFonts w:hint="eastAsia"/>
-          <w:lang w:val="en-US"/>
-        </w:rPr>
-        <w:t>”、“</w:t>
-      </w:r>
-      <w:r>
-        <w:rPr>
-          <w:rFonts w:hint="eastAsia"/>
-          <w:lang w:val="en-US"/>
-        </w:rPr>
-        <w:t>欠费销号</w:t>
-      </w:r>
-      <w:r>
-        <w:rPr>
-          <w:rFonts w:hint="eastAsia"/>
-          <w:lang w:val="en-US"/>
+        </w:rPr>
+        <w:t>，包括</w:t>
+      </w:r>
+      <w:r>
+        <w:rPr>
+          <w:rFonts w:hint="eastAsia"/>
+        </w:rPr>
+        <w:t>“正常”、“</w:t>
+      </w:r>
+      <w:r>
+        <w:rPr>
+          <w:rFonts w:hint="eastAsia"/>
+        </w:rPr>
+        <w:t>预警</w:t>
+      </w:r>
+      <w:r>
+        <w:rPr>
+          <w:rFonts w:hint="eastAsia"/>
         </w:rPr>
         <w:t>”和“</w:t>
       </w:r>
       <w:r>
         <w:rPr>
           <w:rFonts w:hint="eastAsia"/>
-          <w:lang w:val="en-US"/>
-        </w:rPr>
-        <w:t>携号转网</w:t>
-      </w:r>
-      <w:r>
-        <w:rPr>
-          <w:rFonts w:hint="eastAsia"/>
-          <w:lang w:val="en-US"/>
-        </w:rPr>
-        <w:t>”</w:t>
-      </w:r>
-      <w:r>
-        <w:rPr>
-          <w:rFonts w:hint="eastAsia"/>
-          <w:lang w:val="en-US"/>
-        </w:rPr>
-        <w:t>。</w:t>
-      </w:r>
-    </w:p>
-    <w:p>
-      <w:pPr>
-        <w:rPr>
-          <w:lang w:val="en-US"/>
-        </w:rPr>
-      </w:pPr>
-      <w:r>
-        <w:rPr>
-          <w:rFonts w:hint="eastAsia"/>
-          <w:color w:val="FF0000"/>
-          <w:lang w:val="en-US"/>
-        </w:rPr>
-        <w:t>待明确的问题：</w:t>
-      </w:r>
-      <w:r>
-        <w:rPr>
-          <w:rFonts w:hint="eastAsia"/>
-          <w:color w:val="FF0000"/>
-          <w:lang w:val="en-US"/>
-        </w:rPr>
-        <w:t>在“欠费销号”、“</w:t>
-      </w:r>
-      <w:r>
-        <w:rPr>
-          <w:rFonts w:hint="eastAsia"/>
-          <w:color w:val="FF0000"/>
-          <w:lang w:val="en-US"/>
-        </w:rPr>
-        <w:t xml:space="preserve"> 携号转网”后，是否会收到用户退订状态</w:t>
-      </w:r>
-      <w:r>
-        <w:rPr>
-          <w:rFonts w:hint="eastAsia"/>
-          <w:color w:val="FF0000"/>
-          <w:lang w:val="en-US"/>
-        </w:rPr>
-        <w:t>的通知？</w:t>
-      </w:r>
-    </w:p>
-    <w:p>
-      <w:pPr>
-        <w:rPr>
-          <w:color w:val="FF0000"/>
-          <w:lang w:val="en-US"/>
-        </w:rPr>
-      </w:pPr>
-    </w:p>
-    <w:p>
-      <w:pPr>
-        <w:rPr>
-          <w:lang w:val="en-US"/>
-        </w:rPr>
-      </w:pPr>
-      <w:r>
-        <w:rPr>
-          <w:rFonts w:hint="eastAsia"/>
-          <w:lang w:val="en-US"/>
-        </w:rPr>
-        <w:t>用户</w:t>
-      </w:r>
-      <w:r>
-        <w:rPr>
-          <w:rFonts w:hint="eastAsia"/>
-          <w:lang w:val="en-US"/>
-        </w:rPr>
-        <w:t>状态：</w:t>
-      </w:r>
-      <w:r>
-        <w:rPr>
-          <w:rFonts w:hint="eastAsia"/>
-          <w:lang w:val="en-US"/>
-        </w:rPr>
-        <w:t>表示</w:t>
-      </w:r>
-      <w:r>
-        <w:rPr>
-          <w:rFonts w:hint="eastAsia"/>
-          <w:lang w:val="en-US"/>
-        </w:rPr>
-        <w:t>上述状态的综合</w:t>
-      </w:r>
-      <w:r>
-        <w:rPr>
-          <w:rFonts w:hint="eastAsia"/>
-          <w:lang w:val="en-US"/>
-        </w:rPr>
-        <w:t>状态</w:t>
-      </w:r>
-      <w:r>
-        <w:rPr>
-          <w:rFonts w:hint="eastAsia"/>
-          <w:lang w:val="en-US"/>
-        </w:rPr>
-        <w:t>，包括</w:t>
-      </w:r>
-      <w:r>
-        <w:rPr>
-          <w:rFonts w:hint="eastAsia"/>
-          <w:lang w:val="en-US"/>
-        </w:rPr>
-        <w:t>“正常”、“</w:t>
-      </w:r>
-      <w:r>
-        <w:rPr>
-          <w:rFonts w:hint="eastAsia"/>
-          <w:lang w:val="en-US"/>
-        </w:rPr>
-        <w:t>预警</w:t>
-      </w:r>
-      <w:r>
-        <w:rPr>
-          <w:rFonts w:hint="eastAsia"/>
-          <w:lang w:val="en-US"/>
-        </w:rPr>
-        <w:t>”和“</w:t>
-      </w:r>
-      <w:r>
-        <w:rPr>
-          <w:rFonts w:hint="eastAsia"/>
-          <w:lang w:val="en-US"/>
         </w:rPr>
         <w:t>异常</w:t>
       </w:r>
       <w:r>
         <w:rPr>
           <w:rFonts w:hint="eastAsia"/>
-          <w:lang w:val="en-US"/>
         </w:rPr>
         <w:t>”。</w:t>
       </w:r>
@@ -5473,25 +4896,26 @@
     <w:p>
       <w:pPr>
         <w:ind w:leftChars="464" w:left="1842" w:hanging="728"/>
-        <w:rPr>
-          <w:lang w:val="en-US"/>
-        </w:rPr>
       </w:pPr>
       <w:r>
         <w:rPr>
           <w:rFonts w:hint="eastAsia"/>
           <w:b/>
           <w:bCs/>
-          <w:lang w:val="en-US"/>
         </w:rPr>
         <w:t>异常</w:t>
       </w:r>
       <w:r>
         <w:rPr>
           <w:rFonts w:hint="eastAsia"/>
-          <w:lang w:val="en-US"/>
-        </w:rPr>
-        <w:t xml:space="preserve">：在开通状态与设备状态不一致，或者号卡状态为异常时，显示为异常状态。 </w:t>
+        </w:rPr>
+        <w:t>：在开通状态与设备状态不一致，或者号卡状态为异常时，显示为异常状态。</w:t>
+      </w:r>
+      <w:r>
+        <w:rPr>
+          <w:rFonts w:hint="eastAsia"/>
+        </w:rPr>
+        <w:t xml:space="preserve"> </w:t>
       </w:r>
     </w:p>
     <w:p>
@@ -5502,21 +4926,16 @@
           <w:numId w:val="12"/>
         </w:numPr>
         <w:ind w:firstLineChars="0"/>
-        <w:rPr>
-          <w:lang w:val="en-US"/>
-        </w:rPr>
-      </w:pPr>
-      <w:r>
-        <w:rPr>
-          <w:rFonts w:hint="eastAsia"/>
-          <w:lang w:val="en-US"/>
+      </w:pPr>
+      <w:r>
+        <w:rPr>
+          <w:rFonts w:hint="eastAsia"/>
         </w:rPr>
         <w:t>在资费截止时间到后，开通状态仍为“待退订状态”</w:t>
       </w:r>
       <w:r>
         <w:rPr>
           <w:rFonts w:hint="eastAsia"/>
-          <w:lang w:val="en-US"/>
         </w:rPr>
         <w:t>；</w:t>
       </w:r>
@@ -5529,157 +4948,126 @@
           <w:numId w:val="12"/>
         </w:numPr>
         <w:ind w:firstLineChars="0"/>
-        <w:rPr>
-          <w:lang w:val="en-US"/>
-        </w:rPr>
-      </w:pPr>
-      <w:r>
-        <w:rPr>
-          <w:rFonts w:hint="eastAsia"/>
-          <w:lang w:val="en-US"/>
+      </w:pPr>
+      <w:r>
+        <w:rPr>
+          <w:rFonts w:hint="eastAsia"/>
         </w:rPr>
         <w:t>在用户</w:t>
       </w:r>
       <w:r>
         <w:rPr>
           <w:rFonts w:hint="eastAsia"/>
-          <w:lang w:val="en-US"/>
         </w:rPr>
         <w:t>号卡</w:t>
       </w:r>
       <w:r>
         <w:rPr>
           <w:rFonts w:hint="eastAsia"/>
-          <w:lang w:val="en-US"/>
         </w:rPr>
         <w:t>已成为</w:t>
       </w:r>
       <w:r>
         <w:rPr>
           <w:rFonts w:hint="eastAsia"/>
-          <w:lang w:val="en-US"/>
         </w:rPr>
         <w:t>“欠费销号”</w:t>
       </w:r>
       <w:r>
         <w:rPr>
           <w:rFonts w:hint="eastAsia"/>
-          <w:lang w:val="en-US"/>
         </w:rPr>
         <w:t>或</w:t>
       </w:r>
       <w:r>
         <w:rPr>
           <w:rFonts w:hint="eastAsia"/>
-          <w:lang w:val="en-US"/>
         </w:rPr>
         <w:t>“携号转网”</w:t>
       </w:r>
       <w:r>
         <w:rPr>
           <w:rFonts w:hint="eastAsia"/>
-          <w:lang w:val="en-US"/>
         </w:rPr>
         <w:t>后，</w:t>
       </w:r>
       <w:r>
         <w:rPr>
           <w:rFonts w:hint="eastAsia"/>
-          <w:lang w:val="en-US"/>
         </w:rPr>
         <w:t>开通状态仍为“已开通状态”</w:t>
       </w:r>
       <w:r>
         <w:rPr>
           <w:rFonts w:hint="eastAsia"/>
-          <w:lang w:val="en-US"/>
         </w:rPr>
         <w:t>；</w:t>
       </w:r>
     </w:p>
-    <w:p>
-      <w:pPr>
-        <w:rPr>
-          <w:lang w:val="en-US"/>
-        </w:rPr>
-      </w:pPr>
-    </w:p>
+    <w:p/>
     <w:p>
       <w:pPr>
         <w:ind w:leftChars="464" w:left="1842" w:hanging="728"/>
-        <w:rPr>
-          <w:lang w:val="en-US"/>
-        </w:rPr>
       </w:pPr>
       <w:r>
         <w:rPr>
           <w:rFonts w:hint="eastAsia"/>
           <w:b/>
           <w:bCs/>
-          <w:lang w:val="en-US"/>
         </w:rPr>
         <w:t>预警</w:t>
       </w:r>
       <w:r>
         <w:rPr>
           <w:rFonts w:hint="eastAsia"/>
-          <w:lang w:val="en-US"/>
         </w:rPr>
         <w:t>：</w:t>
       </w:r>
       <w:r>
         <w:rPr>
           <w:rFonts w:hint="eastAsia"/>
-          <w:lang w:val="en-US"/>
         </w:rPr>
         <w:t>在开通状态为“已开通”</w:t>
       </w:r>
       <w:r>
         <w:rPr>
           <w:rFonts w:hint="eastAsia"/>
-          <w:lang w:val="en-US"/>
         </w:rPr>
         <w:t>、“</w:t>
       </w:r>
       <w:r>
         <w:rPr>
           <w:rFonts w:hint="eastAsia"/>
-          <w:lang w:val="en-US"/>
         </w:rPr>
         <w:t>待开通”</w:t>
       </w:r>
       <w:r>
         <w:rPr>
           <w:rFonts w:hint="eastAsia"/>
-          <w:lang w:val="en-US"/>
         </w:rPr>
         <w:t>或“待退订”时</w:t>
       </w:r>
       <w:r>
         <w:rPr>
           <w:rFonts w:hint="eastAsia"/>
-          <w:lang w:val="en-US"/>
         </w:rPr>
         <w:t>，</w:t>
       </w:r>
       <w:r>
         <w:rPr>
           <w:rFonts w:hint="eastAsia"/>
-          <w:lang w:val="en-US"/>
         </w:rPr>
         <w:t>号卡状态变成“欠费停机”</w:t>
       </w:r>
       <w:r>
         <w:rPr>
           <w:rFonts w:hint="eastAsia"/>
-          <w:lang w:val="en-US"/>
         </w:rPr>
         <w:t>时，变成</w:t>
       </w:r>
       <w:r>
         <w:rPr>
           <w:rFonts w:hint="eastAsia"/>
-          <w:lang w:val="en-US"/>
         </w:rPr>
         <w:t>“预警状态”</w:t>
       </w:r>
@@ -5687,37 +5075,30 @@
     <w:p>
       <w:pPr>
         <w:ind w:leftChars="464" w:left="1114" w:firstLine="1"/>
-        <w:rPr>
-          <w:lang w:val="en-US"/>
-        </w:rPr>
       </w:pPr>
       <w:r>
         <w:rPr>
           <w:rFonts w:hint="eastAsia"/>
           <w:b/>
           <w:bCs/>
-          <w:lang w:val="en-US"/>
         </w:rPr>
         <w:t>正常</w:t>
       </w:r>
       <w:r>
         <w:rPr>
           <w:rFonts w:hint="eastAsia"/>
-          <w:lang w:val="en-US"/>
         </w:rPr>
         <w:t>：</w:t>
       </w:r>
       <w:r>
         <w:rPr>
           <w:rFonts w:hint="eastAsia"/>
-          <w:lang w:val="en-US"/>
         </w:rPr>
         <w:t>其他状态为正常状态</w:t>
       </w:r>
       <w:r>
         <w:rPr>
           <w:rFonts w:hint="eastAsia"/>
-          <w:lang w:val="en-US"/>
         </w:rPr>
         <w:t>；</w:t>
       </w:r>
@@ -5725,28 +5106,22 @@
     <w:p>
       <w:pPr>
         <w:ind w:leftChars="464" w:left="1114" w:firstLine="1"/>
-        <w:rPr>
-          <w:lang w:val="en-US"/>
-        </w:rPr>
-      </w:pPr>
-      <w:r>
-        <w:rPr>
-          <w:rFonts w:hint="eastAsia"/>
-          <w:lang w:val="en-US"/>
+      </w:pPr>
+      <w:r>
+        <w:rPr>
+          <w:rFonts w:hint="eastAsia"/>
         </w:rPr>
         <w:t>计算</w:t>
       </w:r>
       <w:r>
         <w:rPr>
           <w:rFonts w:hint="eastAsia"/>
-          <w:lang w:val="en-US"/>
         </w:rPr>
         <w:t>状态时，首先计算是否是“异常”状态</w:t>
       </w:r>
       <w:r>
         <w:rPr>
           <w:rFonts w:hint="eastAsia"/>
-          <w:lang w:val="en-US"/>
         </w:rPr>
         <w:t>，不是异常情况，再计算预警状态。</w:t>
       </w:r>
@@ -5755,14 +5130,10 @@
       <w:pPr>
         <w:ind w:firstLine="1"/>
         <w:jc w:val="center"/>
-        <w:rPr>
-          <w:lang w:val="en-US"/>
-        </w:rPr>
       </w:pPr>
       <w:r>
         <w:rPr>
           <w:noProof/>
-          <w:lang w:val="en-US"/>
         </w:rPr>
         <w:drawing>
           <wp:inline distT="0" distB="0" distL="0" distR="0" wp14:anchorId="3208617D" wp14:editId="05E941CE">
@@ -5804,21 +5175,16 @@
     <w:p>
       <w:pPr>
         <w:ind w:leftChars="464" w:left="1842" w:hanging="728"/>
-        <w:rPr>
-          <w:lang w:val="en-US"/>
-        </w:rPr>
-      </w:pPr>
-      <w:r>
-        <w:rPr>
-          <w:rFonts w:hint="eastAsia"/>
-          <w:lang w:val="en-US"/>
+      </w:pPr>
+      <w:r>
+        <w:rPr>
+          <w:rFonts w:hint="eastAsia"/>
         </w:rPr>
         <w:t>不可能发生的状态是指在用户还未开通时，设备即为</w:t>
       </w:r>
       <w:r>
         <w:rPr>
           <w:rFonts w:hint="eastAsia"/>
-          <w:lang w:val="en-US"/>
         </w:rPr>
         <w:t>“已注册”或“注销状态”，或者用户已退订时，设备仍然为“注册状态”</w:t>
       </w:r>
@@ -5826,22 +5192,15 @@
     <w:p>
       <w:pPr>
         <w:ind w:leftChars="464" w:left="1842" w:hanging="728"/>
-        <w:rPr>
-          <w:lang w:val="en-US"/>
-        </w:rPr>
       </w:pPr>
     </w:p>
     <w:p>
       <w:pPr>
         <w:ind w:leftChars="464" w:left="1842" w:hanging="728"/>
-        <w:rPr>
-          <w:lang w:val="en-US"/>
-        </w:rPr>
-      </w:pPr>
-      <w:r>
-        <w:rPr>
-          <w:rFonts w:hint="eastAsia"/>
-          <w:lang w:val="en-US"/>
+      </w:pPr>
+      <w:r>
+        <w:rPr>
+          <w:rFonts w:hint="eastAsia"/>
         </w:rPr>
         <w:t>注：在租户退订时，该租户下的所有用户自动变为“已退订”状态，不需要租户管理员手动退订。</w:t>
       </w:r>
@@ -5849,22 +5208,15 @@
     <w:p>
       <w:pPr>
         <w:pStyle w:val="2"/>
-        <w:rPr>
-          <w:lang w:val="en-US"/>
-        </w:rPr>
       </w:pPr>
       <w:bookmarkStart w:id="9" w:name="_Toc97233060"/>
       <w:r>
-        <w:rPr>
-          <w:lang w:val="en-US"/>
-        </w:rPr>
         <w:lastRenderedPageBreak/>
         <w:t xml:space="preserve">3.2 </w:t>
       </w:r>
       <w:r>
         <w:rPr>
           <w:rFonts w:hint="eastAsia"/>
-          <w:lang w:val="en-US"/>
         </w:rPr>
         <w:t>运营系统中用户统计的范围</w:t>
       </w:r>
@@ -5873,35 +5225,28 @@
     <w:p>
       <w:pPr>
         <w:ind w:firstLine="720"/>
-        <w:rPr>
-          <w:lang w:val="en-US"/>
-        </w:rPr>
-      </w:pPr>
-      <w:r>
-        <w:rPr>
-          <w:rFonts w:hint="eastAsia"/>
-          <w:lang w:val="en-US"/>
+      </w:pPr>
+      <w:r>
+        <w:rPr>
+          <w:rFonts w:hint="eastAsia"/>
         </w:rPr>
         <w:t>仅包含“激活状态”租户下的</w:t>
       </w:r>
       <w:r>
         <w:rPr>
           <w:rFonts w:hint="eastAsia"/>
-          <w:lang w:val="en-US"/>
         </w:rPr>
         <w:t>“激活”</w:t>
       </w:r>
       <w:r>
         <w:rPr>
           <w:rFonts w:hint="eastAsia"/>
-          <w:lang w:val="en-US"/>
         </w:rPr>
         <w:t>用户统计</w:t>
       </w:r>
       <w:r>
         <w:rPr>
           <w:rFonts w:hint="eastAsia"/>
-          <w:lang w:val="en-US"/>
         </w:rPr>
         <w:t>，所以如下的情况不包含在统计范围内容：</w:t>
       </w:r>
@@ -5914,14 +5259,10 @@
           <w:numId w:val="19"/>
         </w:numPr>
         <w:ind w:firstLineChars="0"/>
-        <w:rPr>
-          <w:lang w:val="en-US"/>
-        </w:rPr>
-      </w:pPr>
-      <w:r>
-        <w:rPr>
-          <w:rFonts w:hint="eastAsia"/>
-          <w:lang w:val="en-US"/>
+      </w:pPr>
+      <w:r>
+        <w:rPr>
+          <w:rFonts w:hint="eastAsia"/>
         </w:rPr>
         <w:t>已删除租户下的用户；</w:t>
       </w:r>
@@ -5934,14 +5275,10 @@
           <w:numId w:val="19"/>
         </w:numPr>
         <w:ind w:firstLineChars="0"/>
-        <w:rPr>
-          <w:lang w:val="en-US"/>
-        </w:rPr>
-      </w:pPr>
-      <w:r>
-        <w:rPr>
-          <w:rFonts w:hint="eastAsia"/>
-          <w:lang w:val="en-US"/>
+      </w:pPr>
+      <w:r>
+        <w:rPr>
+          <w:rFonts w:hint="eastAsia"/>
         </w:rPr>
         <w:t>已退订租户下的用户；</w:t>
       </w:r>
@@ -5954,14 +5291,10 @@
           <w:numId w:val="19"/>
         </w:numPr>
         <w:ind w:firstLineChars="0"/>
-        <w:rPr>
-          <w:lang w:val="en-US"/>
-        </w:rPr>
-      </w:pPr>
-      <w:r>
-        <w:rPr>
-          <w:rFonts w:hint="eastAsia"/>
-          <w:lang w:val="en-US"/>
+      </w:pPr>
+      <w:r>
+        <w:rPr>
+          <w:rFonts w:hint="eastAsia"/>
         </w:rPr>
         <w:t>正常租户下已删除的用户；</w:t>
       </w:r>
@@ -5974,117 +5307,77 @@
           <w:numId w:val="19"/>
         </w:numPr>
         <w:ind w:firstLineChars="0"/>
-        <w:rPr>
-          <w:lang w:val="en-US"/>
-        </w:rPr>
-      </w:pPr>
-      <w:r>
-        <w:rPr>
-          <w:rFonts w:hint="eastAsia"/>
-          <w:lang w:val="en-US"/>
+      </w:pPr>
+      <w:r>
+        <w:rPr>
+          <w:rFonts w:hint="eastAsia"/>
         </w:rPr>
         <w:t>C</w:t>
       </w:r>
       <w:r>
-        <w:rPr>
-          <w:lang w:val="en-US"/>
-        </w:rPr>
-        <w:t>B系统中</w:t>
-      </w:r>
-      <w:r>
-        <w:rPr>
-          <w:rFonts w:hint="eastAsia"/>
-          <w:lang w:val="en-US"/>
+        <w:t>B</w:t>
+      </w:r>
+      <w:r>
+        <w:t>系统中</w:t>
+      </w:r>
+      <w:r>
+        <w:rPr>
+          <w:rFonts w:hint="eastAsia"/>
         </w:rPr>
         <w:t>已退订的用户；</w:t>
       </w:r>
     </w:p>
-    <w:p>
-      <w:pPr>
-        <w:rPr>
-          <w:lang w:val="en-US"/>
-        </w:rPr>
-      </w:pPr>
-    </w:p>
+    <w:p/>
     <w:p>
       <w:pPr>
         <w:pStyle w:val="2"/>
-        <w:rPr>
-          <w:lang w:val="en-US"/>
-        </w:rPr>
       </w:pPr>
       <w:bookmarkStart w:id="10" w:name="_Toc97233061"/>
       <w:r>
-        <w:rPr>
-          <w:lang w:val="en-US"/>
-        </w:rPr>
         <w:t xml:space="preserve">3.2 </w:t>
       </w:r>
       <w:r>
         <w:rPr>
           <w:rFonts w:hint="eastAsia"/>
-          <w:lang w:val="en-US"/>
         </w:rPr>
         <w:t>运营系统</w:t>
       </w:r>
       <w:r>
         <w:rPr>
           <w:rFonts w:hint="eastAsia"/>
-          <w:lang w:val="en-US"/>
         </w:rPr>
         <w:t>租户</w:t>
       </w:r>
       <w:r>
         <w:rPr>
           <w:rFonts w:hint="eastAsia"/>
-          <w:lang w:val="en-US"/>
         </w:rPr>
         <w:t>详情中的</w:t>
       </w:r>
       <w:r>
         <w:rPr>
           <w:rFonts w:hint="eastAsia"/>
-          <w:lang w:val="en-US"/>
         </w:rPr>
         <w:t>资费计算方法：</w:t>
       </w:r>
       <w:bookmarkEnd w:id="10"/>
     </w:p>
     <w:p>
-      <w:pPr>
-        <w:rPr>
-          <w:lang w:val="en-US"/>
-        </w:rPr>
-      </w:pPr>
-      <w:r>
-        <w:rPr>
-          <w:rFonts w:hint="eastAsia"/>
-          <w:lang w:val="en-US"/>
+      <w:r>
+        <w:rPr>
+          <w:rFonts w:hint="eastAsia"/>
         </w:rPr>
         <w:t>当月资费：</w:t>
       </w:r>
       <w:r>
         <w:rPr>
           <w:rFonts w:hint="eastAsia"/>
-          <w:lang w:val="en-US"/>
         </w:rPr>
         <w:t>资费开始时间到资费截止时间包含当月日期的用户的所有资费的总和。</w:t>
       </w:r>
     </w:p>
-    <w:p>
-      <w:pPr>
-        <w:rPr>
-          <w:lang w:val="en-US"/>
-        </w:rPr>
-      </w:pPr>
-    </w:p>
-    <w:p>
-      <w:pPr>
-        <w:rPr>
-          <w:lang w:val="en-US"/>
-        </w:rPr>
-      </w:pPr>
-    </w:p>
+    <w:p/>
+    <w:p/>
     <w:sectPr>
       <w:footerReference w:type="even" r:id="rId12"/>
       <w:footerReference w:type="default" r:id="rId13"/>
@@ -8062,7 +7355,7 @@
         <w:rFonts w:asciiTheme="minorHAnsi" w:eastAsiaTheme="minorEastAsia" w:hAnsiTheme="minorHAnsi" w:cstheme="minorBidi"/>
         <w:sz w:val="24"/>
         <w:szCs w:val="24"/>
-        <w:lang w:eastAsia="zh-CN" w:bidi="ar-SA"/>
+        <w:lang w:val="en-US" w:eastAsia="zh-CN" w:bidi="ar-SA"/>
       </w:rPr>
     </w:rPrDefault>
     <w:pPrDefault/>

</xml_diff>